<commit_message>
Estudo Machine Learning 14/08
</commit_message>
<xml_diff>
--- a/Machine Learning.docx
+++ b/Machine Learning.docx
@@ -671,16 +671,18 @@
     </w:p>
     <w:p>
       <w:pPr>
-        <w:ind w:firstLine="420" w:firstLineChars="0"/>
-        <w:jc w:val="both"/>
-        <w:rPr>
-          <w:rFonts w:hint="default"/>
-          <w:lang w:val="pt"/>
-        </w:rPr>
-      </w:pPr>
-      <w:r>
-        <w:rPr>
-          <w:rFonts w:hint="default"/>
+        <w:ind w:left="420" w:leftChars="0" w:firstLine="420" w:firstLineChars="0"/>
+        <w:jc w:val="both"/>
+        <w:rPr>
+          <w:rFonts w:hint="default"/>
+          <w:color w:val="A6A6A6" w:themeColor="background1" w:themeShade="A6"/>
+          <w:lang w:val="pt"/>
+        </w:rPr>
+      </w:pPr>
+      <w:r>
+        <w:rPr>
+          <w:rFonts w:hint="default"/>
+          <w:color w:val="A6A6A6" w:themeColor="background1" w:themeShade="A6"/>
           <w:lang w:val="pt"/>
         </w:rPr>
         <w:t>housing["income_cat"] = np.ceil(housing["median_income"] / 1.5)</w:t>
@@ -688,19 +690,21 @@
     </w:p>
     <w:p>
       <w:pPr>
-        <w:ind w:firstLine="420" w:firstLineChars="0"/>
-        <w:jc w:val="both"/>
-        <w:rPr>
-          <w:rFonts w:hint="default"/>
-          <w:lang w:val="pt"/>
-        </w:rPr>
-      </w:pPr>
-      <w:r>
-        <w:rPr>
-          <w:rFonts w:hint="default"/>
-          <w:lang w:val="pt"/>
-        </w:rPr>
-        <w:t xml:space="preserve">housing["income_cat"] = where(housing["income_cat"] &lt; 5, 5.0, inplace=True) </w:t>
+        <w:ind w:left="420" w:leftChars="0" w:firstLine="420" w:firstLineChars="0"/>
+        <w:jc w:val="both"/>
+        <w:rPr>
+          <w:rFonts w:hint="default"/>
+          <w:color w:val="A6A6A6" w:themeColor="background1" w:themeShade="A6"/>
+          <w:lang w:val="pt"/>
+        </w:rPr>
+      </w:pPr>
+      <w:r>
+        <w:rPr>
+          <w:rFonts w:hint="default"/>
+          <w:color w:val="A6A6A6" w:themeColor="background1" w:themeShade="A6"/>
+          <w:lang w:val="pt"/>
+        </w:rPr>
+        <w:t>housing["income_cat"] = where(housing["income_cat"] &lt; 5, 5.0, inplace=True)</w:t>
       </w:r>
     </w:p>
     <w:p>
@@ -746,18 +750,1700 @@
           <w:lang w:val="pt"/>
         </w:rPr>
       </w:pPr>
+    </w:p>
+    <w:p>
+      <w:pPr>
+        <w:jc w:val="both"/>
+        <w:rPr>
+          <w:rFonts w:hint="default"/>
+          <w:lang w:val="pt"/>
+        </w:rPr>
+      </w:pPr>
+      <w:r>
+        <w:rPr>
+          <w:rFonts w:hint="default"/>
+          <w:lang w:val="pt"/>
+        </w:rPr>
+        <w:t>Irei começar a escrever em inglês mesmo.</w:t>
+      </w:r>
+    </w:p>
+    <w:p>
+      <w:pPr>
+        <w:jc w:val="both"/>
+        <w:rPr>
+          <w:rFonts w:hint="default"/>
+          <w:lang w:val="pt"/>
+        </w:rPr>
+      </w:pPr>
+    </w:p>
+    <w:p>
+      <w:pPr>
+        <w:ind w:firstLine="420" w:firstLineChars="0"/>
+        <w:jc w:val="both"/>
+        <w:rPr>
+          <w:rFonts w:hint="default"/>
+          <w:color w:val="A6A6A6" w:themeColor="background1" w:themeShade="A6"/>
+          <w:lang w:val="pt"/>
+        </w:rPr>
+      </w:pPr>
+      <w:r>
+        <w:rPr>
+          <w:rFonts w:hint="default"/>
+          <w:color w:val="A6A6A6" w:themeColor="background1" w:themeShade="A6"/>
+          <w:lang w:val="pt"/>
+        </w:rPr>
+        <w:t>split = StratifiedShuffleSplit(n_splits = 1, test_size = 0.2, random_state = 42)</w:t>
+      </w:r>
+    </w:p>
+    <w:p>
+      <w:pPr>
+        <w:ind w:firstLine="420" w:firstLineChars="0"/>
+        <w:jc w:val="both"/>
+        <w:rPr>
+          <w:rFonts w:hint="default"/>
+          <w:color w:val="A6A6A6" w:themeColor="background1" w:themeShade="A6"/>
+          <w:lang w:val="pt"/>
+        </w:rPr>
+      </w:pPr>
+      <w:r>
+        <w:rPr>
+          <w:rFonts w:hint="default"/>
+          <w:color w:val="A6A6A6" w:themeColor="background1" w:themeShade="A6"/>
+          <w:lang w:val="pt"/>
+        </w:rPr>
+        <w:t>for train_inde, test_index in split.split(housing, housing["income_cat"]):</w:t>
+      </w:r>
+    </w:p>
+    <w:p>
+      <w:pPr>
+        <w:ind w:firstLine="420" w:firstLineChars="0"/>
+        <w:jc w:val="both"/>
+        <w:rPr>
+          <w:rFonts w:hint="default"/>
+          <w:color w:val="A6A6A6" w:themeColor="background1" w:themeShade="A6"/>
+          <w:lang w:val="pt"/>
+        </w:rPr>
+      </w:pPr>
+      <w:r>
+        <w:rPr>
+          <w:rFonts w:hint="default"/>
+          <w:color w:val="A6A6A6" w:themeColor="background1" w:themeShade="A6"/>
+          <w:lang w:val="pt"/>
+        </w:rPr>
+        <w:t>strat_train_set = housing.loc[train_index]</w:t>
+      </w:r>
+    </w:p>
+    <w:p>
+      <w:pPr>
+        <w:ind w:firstLine="420" w:firstLineChars="0"/>
+        <w:jc w:val="both"/>
+        <w:rPr>
+          <w:rFonts w:hint="default"/>
+          <w:color w:val="A6A6A6" w:themeColor="background1" w:themeShade="A6"/>
+          <w:lang w:val="pt"/>
+        </w:rPr>
+      </w:pPr>
+      <w:r>
+        <w:rPr>
+          <w:rFonts w:hint="default"/>
+          <w:color w:val="A6A6A6" w:themeColor="background1" w:themeShade="A6"/>
+          <w:lang w:val="pt"/>
+        </w:rPr>
+        <w:t>strat_test_set = housing.loc[test_index]</w:t>
+      </w:r>
+    </w:p>
+    <w:p>
+      <w:pPr>
+        <w:ind w:firstLine="420" w:firstLineChars="0"/>
+        <w:jc w:val="both"/>
+        <w:rPr>
+          <w:rFonts w:hint="default"/>
+          <w:lang w:val="pt"/>
+        </w:rPr>
+      </w:pPr>
+    </w:p>
+    <w:p>
+      <w:pPr>
+        <w:ind w:firstLine="420" w:firstLineChars="0"/>
+        <w:jc w:val="both"/>
+        <w:rPr>
+          <w:rFonts w:hint="default"/>
+          <w:color w:val="auto"/>
+          <w:lang w:val="pt"/>
+        </w:rPr>
+      </w:pPr>
+      <w:r>
+        <w:rPr>
+          <w:rFonts w:hint="default"/>
+          <w:color w:val="auto"/>
+          <w:lang w:val="pt"/>
+        </w:rPr>
+        <w:t>Let’s see if this worked as expected. You can start by looking at the income category proportions in the test set:</w:t>
+      </w:r>
+    </w:p>
+    <w:p>
+      <w:pPr>
+        <w:ind w:firstLine="420" w:firstLineChars="0"/>
+        <w:jc w:val="both"/>
+      </w:pPr>
+      <w:r>
+        <w:drawing>
+          <wp:inline distT="0" distB="0" distL="114300" distR="114300">
+            <wp:extent cx="5264785" cy="741045"/>
+            <wp:effectExtent l="0" t="0" r="12065" b="1905"/>
+            <wp:docPr id="3" name="Picture 1"/>
+            <wp:cNvGraphicFramePr>
+              <a:graphicFrameLocks xmlns:a="http://schemas.openxmlformats.org/drawingml/2006/main" noChangeAspect="1"/>
+            </wp:cNvGraphicFramePr>
+            <a:graphic xmlns:a="http://schemas.openxmlformats.org/drawingml/2006/main">
+              <a:graphicData uri="http://schemas.openxmlformats.org/drawingml/2006/picture">
+                <pic:pic xmlns:pic="http://schemas.openxmlformats.org/drawingml/2006/picture">
+                  <pic:nvPicPr>
+                    <pic:cNvPr id="3" name="Picture 1"/>
+                    <pic:cNvPicPr>
+                      <a:picLocks noChangeAspect="1"/>
+                    </pic:cNvPicPr>
+                  </pic:nvPicPr>
+                  <pic:blipFill>
+                    <a:blip r:embed="rId6"/>
+                    <a:stretch>
+                      <a:fillRect/>
+                    </a:stretch>
+                  </pic:blipFill>
+                  <pic:spPr>
+                    <a:xfrm>
+                      <a:off x="0" y="0"/>
+                      <a:ext cx="5264785" cy="741045"/>
+                    </a:xfrm>
+                    <a:prstGeom prst="rect">
+                      <a:avLst/>
+                    </a:prstGeom>
+                    <a:noFill/>
+                    <a:ln>
+                      <a:noFill/>
+                    </a:ln>
+                  </pic:spPr>
+                </pic:pic>
+              </a:graphicData>
+            </a:graphic>
+          </wp:inline>
+        </w:drawing>
+      </w:r>
+    </w:p>
+    <w:p>
+      <w:pPr>
+        <w:ind w:firstLine="420" w:firstLineChars="0"/>
+        <w:jc w:val="both"/>
+      </w:pPr>
+    </w:p>
+    <w:p>
+      <w:pPr>
+        <w:ind w:firstLine="420" w:firstLineChars="0"/>
+        <w:jc w:val="both"/>
+        <w:rPr>
+          <w:rFonts w:hint="default"/>
+          <w:lang w:val="pt"/>
+        </w:rPr>
+      </w:pPr>
+      <w:r>
+        <w:rPr>
+          <w:rFonts w:hint="default"/>
+          <w:lang w:val="pt"/>
+        </w:rPr>
+        <w:t>With similar code you can measure the income category proportions in the full dataset. Figure 2-10 (on the book) compares the income category proportions in the overall dataset, in the test set generated with stratified sampling and in test set generated using purely random sampling. As you can see, the test set generated using stratified sampling has income category proportions almost identical to those in the full dataset, whereas the test set generated using purely random sampling is quite skewed(distorcido).</w:t>
+      </w:r>
+    </w:p>
+    <w:p>
+      <w:pPr>
+        <w:ind w:firstLine="420" w:firstLineChars="0"/>
+        <w:jc w:val="both"/>
+        <w:rPr>
+          <w:rFonts w:hint="default"/>
+          <w:lang w:val="pt"/>
+        </w:rPr>
+      </w:pPr>
+    </w:p>
+    <w:p>
+      <w:pPr>
+        <w:ind w:firstLine="420" w:firstLineChars="0"/>
+        <w:jc w:val="both"/>
+        <w:rPr>
+          <w:rFonts w:hint="default"/>
+          <w:lang w:val="pt"/>
+        </w:rPr>
+      </w:pPr>
+      <w:r>
+        <w:rPr>
+          <w:rFonts w:hint="default"/>
+          <w:lang w:val="pt"/>
+        </w:rPr>
+        <w:t>Now you should remove the income_cat attribute so the data is back to its original state:</w:t>
+      </w:r>
+    </w:p>
+    <w:p>
+      <w:pPr>
+        <w:ind w:firstLine="420" w:firstLineChars="0"/>
+        <w:jc w:val="both"/>
+      </w:pPr>
+      <w:r>
+        <w:drawing>
+          <wp:inline distT="0" distB="0" distL="114300" distR="114300">
+            <wp:extent cx="5271135" cy="282575"/>
+            <wp:effectExtent l="0" t="0" r="5715" b="3175"/>
+            <wp:docPr id="4" name="Picture 2"/>
+            <wp:cNvGraphicFramePr>
+              <a:graphicFrameLocks xmlns:a="http://schemas.openxmlformats.org/drawingml/2006/main" noChangeAspect="1"/>
+            </wp:cNvGraphicFramePr>
+            <a:graphic xmlns:a="http://schemas.openxmlformats.org/drawingml/2006/main">
+              <a:graphicData uri="http://schemas.openxmlformats.org/drawingml/2006/picture">
+                <pic:pic xmlns:pic="http://schemas.openxmlformats.org/drawingml/2006/picture">
+                  <pic:nvPicPr>
+                    <pic:cNvPr id="4" name="Picture 2"/>
+                    <pic:cNvPicPr>
+                      <a:picLocks noChangeAspect="1"/>
+                    </pic:cNvPicPr>
+                  </pic:nvPicPr>
+                  <pic:blipFill>
+                    <a:blip r:embed="rId7"/>
+                    <a:stretch>
+                      <a:fillRect/>
+                    </a:stretch>
+                  </pic:blipFill>
+                  <pic:spPr>
+                    <a:xfrm>
+                      <a:off x="0" y="0"/>
+                      <a:ext cx="5271135" cy="282575"/>
+                    </a:xfrm>
+                    <a:prstGeom prst="rect">
+                      <a:avLst/>
+                    </a:prstGeom>
+                    <a:noFill/>
+                    <a:ln>
+                      <a:noFill/>
+                    </a:ln>
+                  </pic:spPr>
+                </pic:pic>
+              </a:graphicData>
+            </a:graphic>
+          </wp:inline>
+        </w:drawing>
+      </w:r>
+    </w:p>
+    <w:p>
+      <w:pPr>
+        <w:ind w:firstLine="420" w:firstLineChars="0"/>
+        <w:jc w:val="both"/>
+      </w:pPr>
+    </w:p>
+    <w:p>
+      <w:pPr>
+        <w:ind w:firstLine="420" w:firstLineChars="0"/>
+        <w:jc w:val="both"/>
+        <w:rPr>
+          <w:rFonts w:hint="default"/>
+          <w:lang w:val="pt"/>
+        </w:rPr>
+      </w:pPr>
+      <w:r>
+        <w:rPr>
+          <w:rFonts w:hint="default"/>
+          <w:lang w:val="pt"/>
+        </w:rPr>
+        <w:t>We spent quite a bit of time on test set generation for a good reason: this is an often neglected but critical part of a Machine Learning project. Moreover, many of these ideas will be useful later when we discuss cross-validation. Now it’s time to move on to the next stage: exploring the data.</w:t>
+      </w:r>
+    </w:p>
+    <w:p>
+      <w:pPr>
+        <w:ind w:firstLine="420" w:firstLineChars="0"/>
+        <w:jc w:val="both"/>
+        <w:rPr>
+          <w:rFonts w:hint="default"/>
+          <w:lang w:val="pt"/>
+        </w:rPr>
+      </w:pPr>
+    </w:p>
+    <w:p>
+      <w:pPr>
+        <w:jc w:val="both"/>
+        <w:rPr>
+          <w:rFonts w:hint="default"/>
+          <w:b/>
+          <w:bCs/>
+          <w:lang w:val="pt"/>
+        </w:rPr>
+      </w:pPr>
+      <w:r>
+        <w:rPr>
+          <w:rFonts w:hint="default"/>
+          <w:b/>
+          <w:bCs/>
+          <w:lang w:val="pt"/>
+        </w:rPr>
+        <w:t>Discover and Visualize the Data to Gain Insights</w:t>
+      </w:r>
+    </w:p>
+    <w:p>
+      <w:pPr>
+        <w:jc w:val="both"/>
+        <w:rPr>
+          <w:rFonts w:hint="default"/>
+          <w:b/>
+          <w:bCs/>
+          <w:lang w:val="pt"/>
+        </w:rPr>
+      </w:pPr>
+    </w:p>
+    <w:p>
+      <w:pPr>
+        <w:ind w:firstLine="420" w:firstLineChars="0"/>
+        <w:jc w:val="both"/>
+        <w:rPr>
+          <w:rFonts w:hint="default"/>
+          <w:b w:val="0"/>
+          <w:bCs w:val="0"/>
+          <w:lang w:val="pt"/>
+        </w:rPr>
+      </w:pPr>
+      <w:r>
+        <w:rPr>
+          <w:rFonts w:hint="default"/>
+          <w:b w:val="0"/>
+          <w:bCs w:val="0"/>
+          <w:lang w:val="pt"/>
+        </w:rPr>
+        <w:t>So far you have only taken a quick glance at the data to get  general understanding of the kind of data you are manipulating. Now the goal is to go a little bit more in depth.</w:t>
+      </w:r>
+    </w:p>
+    <w:p>
+      <w:pPr>
+        <w:ind w:firstLine="420" w:firstLineChars="0"/>
+        <w:jc w:val="both"/>
+        <w:rPr>
+          <w:rFonts w:hint="default"/>
+          <w:b w:val="0"/>
+          <w:bCs w:val="0"/>
+          <w:lang w:val="pt"/>
+        </w:rPr>
+      </w:pPr>
+      <w:r>
+        <w:rPr>
+          <w:rFonts w:hint="default"/>
+          <w:b w:val="0"/>
+          <w:bCs w:val="0"/>
+          <w:lang w:val="pt"/>
+        </w:rPr>
+        <w:t>First, make sure you have put the test set aside and you are only exploring the training set. Also, if the training set is very large, you may wanto to sample an exploration set, to make manipulations easy and fast. In our case, the set is quite small so you can just work directly on the full set. Let’s create a copy so you can play with it without harming the training set:</w:t>
+      </w:r>
+    </w:p>
+    <w:p>
+      <w:pPr>
+        <w:ind w:left="1680" w:leftChars="0" w:firstLine="420" w:firstLineChars="0"/>
+        <w:jc w:val="both"/>
+        <w:rPr>
+          <w:rFonts w:hint="default"/>
+          <w:b w:val="0"/>
+          <w:bCs w:val="0"/>
+          <w:lang w:val="pt"/>
+        </w:rPr>
+      </w:pPr>
+      <w:r>
+        <w:rPr>
+          <w:rFonts w:hint="default"/>
+          <w:b w:val="0"/>
+          <w:bCs w:val="0"/>
+          <w:lang w:val="pt"/>
+        </w:rPr>
+        <w:t>housing = strat_train_set.copy()</w:t>
+      </w:r>
+    </w:p>
+    <w:p>
+      <w:pPr>
+        <w:jc w:val="both"/>
+        <w:rPr>
+          <w:rFonts w:hint="default"/>
+          <w:b/>
+          <w:bCs/>
+          <w:lang w:val="pt"/>
+        </w:rPr>
+      </w:pPr>
+    </w:p>
+    <w:p>
+      <w:pPr>
+        <w:jc w:val="both"/>
+        <w:rPr>
+          <w:rFonts w:hint="default"/>
+          <w:b/>
+          <w:bCs/>
+          <w:lang w:val="pt"/>
+        </w:rPr>
+      </w:pPr>
+      <w:r>
+        <w:rPr>
+          <w:rFonts w:hint="default"/>
+          <w:b/>
+          <w:bCs/>
+          <w:lang w:val="pt"/>
+        </w:rPr>
+        <w:t>Visualizing Geographical Data</w:t>
+      </w:r>
+    </w:p>
+    <w:p>
+      <w:pPr>
+        <w:ind w:firstLine="420" w:firstLineChars="0"/>
+        <w:jc w:val="both"/>
+        <w:rPr>
+          <w:rFonts w:hint="default"/>
+          <w:b/>
+          <w:bCs/>
+          <w:lang w:val="pt"/>
+        </w:rPr>
+      </w:pPr>
+    </w:p>
+    <w:p>
+      <w:pPr>
+        <w:ind w:firstLine="420" w:firstLineChars="0"/>
+        <w:jc w:val="both"/>
+        <w:rPr>
+          <w:rFonts w:hint="default"/>
+          <w:b w:val="0"/>
+          <w:bCs w:val="0"/>
+          <w:lang w:val="pt"/>
+        </w:rPr>
+      </w:pPr>
+      <w:r>
+        <w:rPr>
+          <w:rFonts w:hint="default"/>
+          <w:b w:val="0"/>
+          <w:bCs w:val="0"/>
+          <w:lang w:val="pt"/>
+        </w:rPr>
+        <w:t>Since there is geographical information (latitude and longitude), it is a good idea to create a scatterplot of all districts to visualize the data:</w:t>
+      </w:r>
+    </w:p>
+    <w:p>
+      <w:pPr>
+        <w:ind w:left="1260" w:leftChars="0" w:firstLine="420" w:firstLineChars="0"/>
+        <w:jc w:val="both"/>
+        <w:rPr>
+          <w:rFonts w:hint="default"/>
+          <w:b w:val="0"/>
+          <w:bCs w:val="0"/>
+          <w:lang w:val="pt"/>
+        </w:rPr>
+      </w:pPr>
+      <w:r>
+        <w:rPr>
+          <w:rFonts w:hint="default"/>
+          <w:b w:val="0"/>
+          <w:bCs w:val="0"/>
+          <w:lang w:val="pt"/>
+        </w:rPr>
+        <w:t>housing.plot(kind=”scatter”, x=”longitude”, y=”latitude”)</w:t>
+      </w:r>
+    </w:p>
+    <w:p>
+      <w:pPr>
+        <w:ind w:firstLine="420" w:firstLineChars="0"/>
+        <w:jc w:val="both"/>
+      </w:pPr>
+      <w:r>
+        <w:drawing>
+          <wp:inline distT="0" distB="0" distL="114300" distR="114300">
+            <wp:extent cx="5268595" cy="1656080"/>
+            <wp:effectExtent l="0" t="0" r="8255" b="1270"/>
+            <wp:docPr id="6" name="Picture 4"/>
+            <wp:cNvGraphicFramePr>
+              <a:graphicFrameLocks xmlns:a="http://schemas.openxmlformats.org/drawingml/2006/main" noChangeAspect="1"/>
+            </wp:cNvGraphicFramePr>
+            <a:graphic xmlns:a="http://schemas.openxmlformats.org/drawingml/2006/main">
+              <a:graphicData uri="http://schemas.openxmlformats.org/drawingml/2006/picture">
+                <pic:pic xmlns:pic="http://schemas.openxmlformats.org/drawingml/2006/picture">
+                  <pic:nvPicPr>
+                    <pic:cNvPr id="6" name="Picture 4"/>
+                    <pic:cNvPicPr>
+                      <a:picLocks noChangeAspect="1"/>
+                    </pic:cNvPicPr>
+                  </pic:nvPicPr>
+                  <pic:blipFill>
+                    <a:blip r:embed="rId8"/>
+                    <a:stretch>
+                      <a:fillRect/>
+                    </a:stretch>
+                  </pic:blipFill>
+                  <pic:spPr>
+                    <a:xfrm>
+                      <a:off x="0" y="0"/>
+                      <a:ext cx="5268595" cy="1656080"/>
+                    </a:xfrm>
+                    <a:prstGeom prst="rect">
+                      <a:avLst/>
+                    </a:prstGeom>
+                    <a:noFill/>
+                    <a:ln>
+                      <a:noFill/>
+                    </a:ln>
+                  </pic:spPr>
+                </pic:pic>
+              </a:graphicData>
+            </a:graphic>
+          </wp:inline>
+        </w:drawing>
+      </w:r>
+    </w:p>
+    <w:p>
+      <w:pPr>
+        <w:ind w:firstLine="420" w:firstLineChars="0"/>
+        <w:jc w:val="both"/>
+      </w:pPr>
+    </w:p>
+    <w:p>
+      <w:pPr>
+        <w:ind w:firstLine="420" w:firstLineChars="0"/>
+        <w:jc w:val="both"/>
+        <w:rPr>
+          <w:rFonts w:hint="default"/>
+          <w:lang w:val="pt"/>
+        </w:rPr>
+      </w:pPr>
+      <w:r>
+        <w:rPr>
+          <w:rFonts w:hint="default"/>
+          <w:lang w:val="pt"/>
+        </w:rPr>
+        <w:t>Ok, this looks like California all right, but other than that it is hard to see any particular pattern. Setting the alpha option to 0.1 makes it much easier to visualize the places where there is high density of points.</w:t>
+      </w:r>
+    </w:p>
+    <w:p>
+      <w:pPr>
+        <w:ind w:firstLine="420" w:firstLineChars="0"/>
+        <w:jc w:val="both"/>
+      </w:pPr>
+      <w:r>
+        <w:drawing>
+          <wp:inline distT="0" distB="0" distL="114300" distR="114300">
+            <wp:extent cx="5273040" cy="1717040"/>
+            <wp:effectExtent l="0" t="0" r="3810" b="16510"/>
+            <wp:docPr id="7" name="Picture 5"/>
+            <wp:cNvGraphicFramePr>
+              <a:graphicFrameLocks xmlns:a="http://schemas.openxmlformats.org/drawingml/2006/main" noChangeAspect="1"/>
+            </wp:cNvGraphicFramePr>
+            <a:graphic xmlns:a="http://schemas.openxmlformats.org/drawingml/2006/main">
+              <a:graphicData uri="http://schemas.openxmlformats.org/drawingml/2006/picture">
+                <pic:pic xmlns:pic="http://schemas.openxmlformats.org/drawingml/2006/picture">
+                  <pic:nvPicPr>
+                    <pic:cNvPr id="7" name="Picture 5"/>
+                    <pic:cNvPicPr>
+                      <a:picLocks noChangeAspect="1"/>
+                    </pic:cNvPicPr>
+                  </pic:nvPicPr>
+                  <pic:blipFill>
+                    <a:blip r:embed="rId9"/>
+                    <a:stretch>
+                      <a:fillRect/>
+                    </a:stretch>
+                  </pic:blipFill>
+                  <pic:spPr>
+                    <a:xfrm>
+                      <a:off x="0" y="0"/>
+                      <a:ext cx="5273040" cy="1717040"/>
+                    </a:xfrm>
+                    <a:prstGeom prst="rect">
+                      <a:avLst/>
+                    </a:prstGeom>
+                    <a:noFill/>
+                    <a:ln>
+                      <a:noFill/>
+                    </a:ln>
+                  </pic:spPr>
+                </pic:pic>
+              </a:graphicData>
+            </a:graphic>
+          </wp:inline>
+        </w:drawing>
+      </w:r>
+    </w:p>
+    <w:p>
+      <w:pPr>
+        <w:ind w:firstLine="420" w:firstLineChars="0"/>
+        <w:jc w:val="both"/>
+        <w:rPr>
+          <w:rFonts w:hint="default"/>
+          <w:lang w:val="pt"/>
+        </w:rPr>
+      </w:pPr>
+    </w:p>
+    <w:p>
+      <w:pPr>
+        <w:ind w:firstLine="420" w:firstLineChars="0"/>
+        <w:jc w:val="both"/>
+        <w:rPr>
+          <w:rFonts w:hint="default"/>
+          <w:lang w:val="pt"/>
+        </w:rPr>
+      </w:pPr>
+      <w:r>
+        <w:rPr>
+          <w:rFonts w:hint="default"/>
+          <w:lang w:val="pt"/>
+        </w:rPr>
+        <w:t>Now that’s much better: you can clearly see he high-density areas, namely the Bay Area and around Los Angeles and San Diego, plus a long line of fairly high density in the Central Valley, in particular around Sacramento and Fresno.</w:t>
+      </w:r>
+    </w:p>
+    <w:p>
+      <w:pPr>
+        <w:ind w:firstLine="420" w:firstLineChars="0"/>
+        <w:jc w:val="both"/>
+        <w:rPr>
+          <w:rFonts w:hint="default"/>
+          <w:lang w:val="pt"/>
+        </w:rPr>
+      </w:pPr>
+      <w:r>
+        <w:rPr>
+          <w:rFonts w:hint="default"/>
+          <w:lang w:val="pt"/>
+        </w:rPr>
+        <w:t>More generally, our brains are very good at spotting patterns on pictures, but you may need to play around visualization parameters to make the patterns stand out.</w:t>
+      </w:r>
+    </w:p>
+    <w:p>
+      <w:pPr>
+        <w:ind w:firstLine="420" w:firstLineChars="0"/>
+        <w:jc w:val="both"/>
+        <w:rPr>
+          <w:rFonts w:hint="default"/>
+          <w:lang w:val="pt"/>
+        </w:rPr>
+      </w:pPr>
+      <w:r>
+        <w:rPr>
+          <w:rFonts w:hint="default"/>
+          <w:lang w:val="pt"/>
+        </w:rPr>
+        <w:t>Now let’s look at the housing prices. The radius of each circle represents the district’s population (option s), and the color represents the price (option c). We will use a predefined color map (option cmap) called jet, which ranges from blue (low values) to red (high prices)</w:t>
+      </w:r>
+    </w:p>
+    <w:p>
+      <w:pPr>
+        <w:ind w:firstLine="420" w:firstLineChars="0"/>
+        <w:jc w:val="both"/>
+      </w:pPr>
+      <w:r>
+        <w:drawing>
+          <wp:inline distT="0" distB="0" distL="114300" distR="114300">
+            <wp:extent cx="5271770" cy="3488055"/>
+            <wp:effectExtent l="0" t="0" r="5080" b="17145"/>
+            <wp:docPr id="8" name="Picture 6"/>
+            <wp:cNvGraphicFramePr>
+              <a:graphicFrameLocks xmlns:a="http://schemas.openxmlformats.org/drawingml/2006/main" noChangeAspect="1"/>
+            </wp:cNvGraphicFramePr>
+            <a:graphic xmlns:a="http://schemas.openxmlformats.org/drawingml/2006/main">
+              <a:graphicData uri="http://schemas.openxmlformats.org/drawingml/2006/picture">
+                <pic:pic xmlns:pic="http://schemas.openxmlformats.org/drawingml/2006/picture">
+                  <pic:nvPicPr>
+                    <pic:cNvPr id="8" name="Picture 6"/>
+                    <pic:cNvPicPr>
+                      <a:picLocks noChangeAspect="1"/>
+                    </pic:cNvPicPr>
+                  </pic:nvPicPr>
+                  <pic:blipFill>
+                    <a:blip r:embed="rId10"/>
+                    <a:stretch>
+                      <a:fillRect/>
+                    </a:stretch>
+                  </pic:blipFill>
+                  <pic:spPr>
+                    <a:xfrm>
+                      <a:off x="0" y="0"/>
+                      <a:ext cx="5271770" cy="3488055"/>
+                    </a:xfrm>
+                    <a:prstGeom prst="rect">
+                      <a:avLst/>
+                    </a:prstGeom>
+                    <a:noFill/>
+                    <a:ln>
+                      <a:noFill/>
+                    </a:ln>
+                  </pic:spPr>
+                </pic:pic>
+              </a:graphicData>
+            </a:graphic>
+          </wp:inline>
+        </w:drawing>
+      </w:r>
+    </w:p>
+    <w:p>
+      <w:pPr>
+        <w:ind w:firstLine="420" w:firstLineChars="0"/>
+        <w:jc w:val="both"/>
+        <w:rPr>
+          <w:rFonts w:hint="default"/>
+          <w:lang w:val="pt"/>
+        </w:rPr>
+      </w:pPr>
+      <w:r>
+        <w:rPr>
+          <w:rFonts w:hint="default"/>
+          <w:lang w:val="pt"/>
+        </w:rPr>
+        <w:t>This image tells you that the housing prices are very much related to the location (e.g., close to the ocean) and to the population density, as you probably knew already. It will probably be useful to use a clustering algorithm to detect the main clusters, and add new features that measure the proximity to the cluster centers. The ocean proximity attribute may be useful as well, although in Northern California, the housing prices in coastal districts are not too high, so it’s not a simple rule.</w:t>
+      </w:r>
+    </w:p>
+    <w:p>
+      <w:pPr>
+        <w:ind w:firstLine="420" w:firstLineChars="0"/>
+        <w:jc w:val="both"/>
+        <w:rPr>
+          <w:rFonts w:hint="default"/>
+          <w:b/>
+          <w:bCs/>
+          <w:lang w:val="pt"/>
+        </w:rPr>
+      </w:pPr>
+    </w:p>
+    <w:p>
+      <w:pPr>
+        <w:jc w:val="both"/>
+        <w:rPr>
+          <w:rFonts w:hint="default"/>
+          <w:b/>
+          <w:bCs/>
+          <w:lang w:val="pt"/>
+        </w:rPr>
+      </w:pPr>
+      <w:r>
+        <w:rPr>
+          <w:rFonts w:hint="default"/>
+          <w:b/>
+          <w:bCs/>
+          <w:lang w:val="pt"/>
+        </w:rPr>
+        <w:t>Looking for Correlations</w:t>
+      </w:r>
+    </w:p>
+    <w:p>
+      <w:pPr>
+        <w:ind w:firstLine="420" w:firstLineChars="0"/>
+        <w:jc w:val="both"/>
+        <w:rPr>
+          <w:rFonts w:hint="default"/>
+          <w:lang w:val="pt"/>
+        </w:rPr>
+      </w:pPr>
+    </w:p>
+    <w:p>
+      <w:pPr>
+        <w:ind w:firstLine="420" w:firstLineChars="0"/>
+        <w:jc w:val="both"/>
+        <w:rPr>
+          <w:rFonts w:hint="default"/>
+          <w:lang w:val="pt"/>
+        </w:rPr>
+      </w:pPr>
+      <w:r>
+        <w:rPr>
+          <w:rFonts w:hint="default"/>
+          <w:lang w:val="pt"/>
+        </w:rPr>
+        <w:t>Since the dataset is not too large, you can easily compute the standard correlation coefficient (also called Pearson’s r) between every pair of attributes using the corr() method:</w:t>
+      </w:r>
+    </w:p>
+    <w:p>
+      <w:pPr>
+        <w:ind w:firstLine="420" w:firstLineChars="0"/>
+        <w:jc w:val="both"/>
+        <w:rPr>
+          <w:rFonts w:hint="default"/>
+          <w:lang w:val="pt"/>
+        </w:rPr>
+      </w:pPr>
+      <w:r>
+        <w:rPr>
+          <w:rFonts w:hint="default"/>
+          <w:lang w:val="pt"/>
+        </w:rPr>
+        <w:t>Now let’s look at how much each attribute correlates with the median house value:</w:t>
+      </w:r>
+    </w:p>
+    <w:p>
+      <w:pPr>
+        <w:ind w:firstLine="420" w:firstLineChars="0"/>
+        <w:jc w:val="both"/>
+        <w:rPr>
+          <w:rFonts w:hint="default"/>
+          <w:lang w:val="pt"/>
+        </w:rPr>
+      </w:pPr>
+    </w:p>
+    <w:p>
+      <w:pPr>
+        <w:ind w:firstLine="420" w:firstLineChars="0"/>
+        <w:jc w:val="both"/>
+        <w:rPr>
+          <w:rFonts w:hint="default"/>
+          <w:lang w:val="pt"/>
+        </w:rPr>
+      </w:pPr>
+      <w:r>
+        <w:drawing>
+          <wp:inline distT="0" distB="0" distL="114300" distR="114300">
+            <wp:extent cx="5270500" cy="1112520"/>
+            <wp:effectExtent l="0" t="0" r="6350" b="11430"/>
+            <wp:docPr id="9" name="Picture 7"/>
+            <wp:cNvGraphicFramePr>
+              <a:graphicFrameLocks xmlns:a="http://schemas.openxmlformats.org/drawingml/2006/main" noChangeAspect="1"/>
+            </wp:cNvGraphicFramePr>
+            <a:graphic xmlns:a="http://schemas.openxmlformats.org/drawingml/2006/main">
+              <a:graphicData uri="http://schemas.openxmlformats.org/drawingml/2006/picture">
+                <pic:pic xmlns:pic="http://schemas.openxmlformats.org/drawingml/2006/picture">
+                  <pic:nvPicPr>
+                    <pic:cNvPr id="9" name="Picture 7"/>
+                    <pic:cNvPicPr>
+                      <a:picLocks noChangeAspect="1"/>
+                    </pic:cNvPicPr>
+                  </pic:nvPicPr>
+                  <pic:blipFill>
+                    <a:blip r:embed="rId11"/>
+                    <a:stretch>
+                      <a:fillRect/>
+                    </a:stretch>
+                  </pic:blipFill>
+                  <pic:spPr>
+                    <a:xfrm>
+                      <a:off x="0" y="0"/>
+                      <a:ext cx="5270500" cy="1112520"/>
+                    </a:xfrm>
+                    <a:prstGeom prst="rect">
+                      <a:avLst/>
+                    </a:prstGeom>
+                    <a:noFill/>
+                    <a:ln>
+                      <a:noFill/>
+                    </a:ln>
+                  </pic:spPr>
+                </pic:pic>
+              </a:graphicData>
+            </a:graphic>
+          </wp:inline>
+        </w:drawing>
+      </w:r>
+      <w:r>
+        <w:rPr>
+          <w:rFonts w:hint="default"/>
+          <w:lang w:val="pt"/>
+        </w:rPr>
+        <w:t xml:space="preserve"> </w:t>
+      </w:r>
+      <w:r>
+        <w:rPr>
+          <w:rFonts w:hint="default"/>
+          <w:lang w:val="pt"/>
+        </w:rPr>
+        <w:tab/>
+      </w:r>
+    </w:p>
+    <w:p>
+      <w:pPr>
+        <w:ind w:firstLine="420" w:firstLineChars="0"/>
+        <w:jc w:val="both"/>
+        <w:rPr>
+          <w:rFonts w:hint="default"/>
+          <w:lang w:val="pt"/>
+        </w:rPr>
+      </w:pPr>
+      <w:r>
+        <w:rPr>
+          <w:rFonts w:hint="default"/>
+          <w:lang w:val="pt"/>
+        </w:rPr>
+        <w:t>The correlation coefficient ranges from -1 to 1. When it is close to 1, it means that there is a strong positive correlation; for example, the median house value tendsto go up when the median income goes up. When the coefficient is close to -1, it means that there is a strong negative correlation, you can see a small negative correlation between the latitude and the median house value (i.e, prices have a slight tendency to go down when you go north). Finally, coefficients close to zero mean that there is no linear correlation. Figure 2-14 (in the book) show various plots along with the correlation coefficent between their horizontal and vertical axes.</w:t>
+      </w:r>
+    </w:p>
+    <w:p>
+      <w:pPr>
+        <w:ind w:firstLine="420" w:firstLineChars="0"/>
+        <w:jc w:val="both"/>
+        <w:rPr>
+          <w:rFonts w:hint="default"/>
+          <w:lang w:val="pt"/>
+        </w:rPr>
+      </w:pPr>
+    </w:p>
+    <w:p>
+      <w:pPr>
+        <w:ind w:firstLine="420" w:firstLineChars="0"/>
+        <w:jc w:val="both"/>
+        <w:rPr>
+          <w:rFonts w:hint="default"/>
+          <w:lang w:val="pt"/>
+        </w:rPr>
+      </w:pPr>
+      <w:r>
+        <w:rPr>
+          <w:rFonts w:hint="default"/>
+          <w:lang w:val="pt"/>
+        </w:rPr>
+        <w:t>e.g = “exempli gratia”</w:t>
+      </w:r>
+    </w:p>
+    <w:p>
+      <w:pPr>
+        <w:ind w:firstLine="420" w:firstLineChars="0"/>
+        <w:jc w:val="both"/>
+        <w:rPr>
+          <w:rFonts w:hint="default"/>
+          <w:lang w:val="pt"/>
+        </w:rPr>
+      </w:pPr>
+      <w:r>
+        <w:rPr>
+          <w:rFonts w:hint="default"/>
+          <w:lang w:val="pt"/>
+        </w:rPr>
+        <w:t>i.e = “In other words”</w:t>
+      </w:r>
+    </w:p>
+    <w:p>
+      <w:pPr>
+        <w:ind w:firstLine="420" w:firstLineChars="0"/>
+        <w:jc w:val="both"/>
+      </w:pPr>
+      <w:r>
+        <w:drawing>
+          <wp:inline distT="0" distB="0" distL="114300" distR="114300">
+            <wp:extent cx="5269230" cy="2146300"/>
+            <wp:effectExtent l="0" t="0" r="7620" b="6350"/>
+            <wp:docPr id="10" name="Picture 8"/>
+            <wp:cNvGraphicFramePr>
+              <a:graphicFrameLocks xmlns:a="http://schemas.openxmlformats.org/drawingml/2006/main" noChangeAspect="1"/>
+            </wp:cNvGraphicFramePr>
+            <a:graphic xmlns:a="http://schemas.openxmlformats.org/drawingml/2006/main">
+              <a:graphicData uri="http://schemas.openxmlformats.org/drawingml/2006/picture">
+                <pic:pic xmlns:pic="http://schemas.openxmlformats.org/drawingml/2006/picture">
+                  <pic:nvPicPr>
+                    <pic:cNvPr id="10" name="Picture 8"/>
+                    <pic:cNvPicPr>
+                      <a:picLocks noChangeAspect="1"/>
+                    </pic:cNvPicPr>
+                  </pic:nvPicPr>
+                  <pic:blipFill>
+                    <a:blip r:embed="rId12"/>
+                    <a:stretch>
+                      <a:fillRect/>
+                    </a:stretch>
+                  </pic:blipFill>
+                  <pic:spPr>
+                    <a:xfrm>
+                      <a:off x="0" y="0"/>
+                      <a:ext cx="5269230" cy="2146300"/>
+                    </a:xfrm>
+                    <a:prstGeom prst="rect">
+                      <a:avLst/>
+                    </a:prstGeom>
+                    <a:noFill/>
+                    <a:ln>
+                      <a:noFill/>
+                    </a:ln>
+                  </pic:spPr>
+                </pic:pic>
+              </a:graphicData>
+            </a:graphic>
+          </wp:inline>
+        </w:drawing>
+      </w:r>
+    </w:p>
+    <w:p>
+      <w:pPr>
+        <w:ind w:firstLine="420" w:firstLineChars="0"/>
+        <w:jc w:val="both"/>
+        <w:rPr>
+          <w:rFonts w:hint="default"/>
+          <w:lang w:val="pt"/>
+        </w:rPr>
+      </w:pPr>
+      <w:r>
+        <w:rPr>
+          <w:rFonts w:hint="default"/>
+          <w:lang w:val="pt"/>
+        </w:rPr>
+        <w:t>If we make a plot with the median_house_value in function of median_income we can observe the linear pattern that when the median income increases, the median house value increases as well.</w:t>
+      </w:r>
+    </w:p>
+    <w:p>
+      <w:pPr>
+        <w:ind w:firstLine="420" w:firstLineChars="0"/>
+        <w:jc w:val="both"/>
+        <w:rPr>
+          <w:rFonts w:hint="default"/>
+          <w:lang w:val="pt"/>
+        </w:rPr>
+      </w:pPr>
+      <w:r>
+        <w:rPr>
+          <w:rFonts w:hint="default"/>
+          <w:lang w:val="pt"/>
+        </w:rPr>
+        <w:t>The correlation coefficient only measures linear correlations (“if x goes up, then y generally goes up/down”). It may completely miss out on nonlinear relationships (e.g “if x is close to zero then y generally goes up”). Note how all the plots of the bottom row have a correlation coefficient equal to zero despite the fact that their axes are clearly non independent: these are examples of nonlinear relationships. Also, the second row shows examples where the correlation coefficient is equal to -1 or -1; notice that this has nothing to do with the slope. For example, your height in inches has a correlation coefficient of 1 with your height in feet or nanometers.</w:t>
+      </w:r>
+    </w:p>
+    <w:p>
+      <w:pPr>
+        <w:ind w:firstLine="420" w:firstLineChars="0"/>
+        <w:jc w:val="both"/>
+        <w:rPr>
+          <w:rFonts w:hint="default"/>
+          <w:lang w:val="pt"/>
+        </w:rPr>
+      </w:pPr>
+      <w:r>
+        <w:rPr>
+          <w:rFonts w:hint="default"/>
+          <w:lang w:val="pt"/>
+        </w:rPr>
+        <w:t>Another way to check for correlation between attributes is to use Panda’s scatter_matrix function, which plots every numerical attribute against every other numerical attribute. Since there are now 11 numerical attributes, you wuold get 11² = 121 plots, which would not fit on a page, so let’s just focus on a few promising attributes that seem most correlated with the median housing value.</w:t>
+      </w:r>
+    </w:p>
+    <w:p>
+      <w:pPr>
+        <w:ind w:firstLine="420" w:firstLineChars="0"/>
+        <w:jc w:val="both"/>
+      </w:pPr>
+      <w:r>
+        <w:drawing>
+          <wp:inline distT="0" distB="0" distL="114300" distR="114300">
+            <wp:extent cx="5266690" cy="350520"/>
+            <wp:effectExtent l="0" t="0" r="10160" b="11430"/>
+            <wp:docPr id="11" name="Picture 9"/>
+            <wp:cNvGraphicFramePr>
+              <a:graphicFrameLocks xmlns:a="http://schemas.openxmlformats.org/drawingml/2006/main" noChangeAspect="1"/>
+            </wp:cNvGraphicFramePr>
+            <a:graphic xmlns:a="http://schemas.openxmlformats.org/drawingml/2006/main">
+              <a:graphicData uri="http://schemas.openxmlformats.org/drawingml/2006/picture">
+                <pic:pic xmlns:pic="http://schemas.openxmlformats.org/drawingml/2006/picture">
+                  <pic:nvPicPr>
+                    <pic:cNvPr id="11" name="Picture 9"/>
+                    <pic:cNvPicPr>
+                      <a:picLocks noChangeAspect="1"/>
+                    </pic:cNvPicPr>
+                  </pic:nvPicPr>
+                  <pic:blipFill>
+                    <a:blip r:embed="rId13"/>
+                    <a:stretch>
+                      <a:fillRect/>
+                    </a:stretch>
+                  </pic:blipFill>
+                  <pic:spPr>
+                    <a:xfrm>
+                      <a:off x="0" y="0"/>
+                      <a:ext cx="5266690" cy="350520"/>
+                    </a:xfrm>
+                    <a:prstGeom prst="rect">
+                      <a:avLst/>
+                    </a:prstGeom>
+                    <a:noFill/>
+                    <a:ln>
+                      <a:noFill/>
+                    </a:ln>
+                  </pic:spPr>
+                </pic:pic>
+              </a:graphicData>
+            </a:graphic>
+          </wp:inline>
+        </w:drawing>
+      </w:r>
+    </w:p>
+    <w:p>
+      <w:pPr>
+        <w:ind w:firstLine="420" w:firstLineChars="0"/>
+        <w:jc w:val="both"/>
+      </w:pPr>
+      <w:r>
+        <w:drawing>
+          <wp:inline distT="0" distB="0" distL="114300" distR="114300">
+            <wp:extent cx="5272405" cy="3658870"/>
+            <wp:effectExtent l="0" t="0" r="4445" b="17780"/>
+            <wp:docPr id="12" name="Picture 10"/>
+            <wp:cNvGraphicFramePr>
+              <a:graphicFrameLocks xmlns:a="http://schemas.openxmlformats.org/drawingml/2006/main" noChangeAspect="1"/>
+            </wp:cNvGraphicFramePr>
+            <a:graphic xmlns:a="http://schemas.openxmlformats.org/drawingml/2006/main">
+              <a:graphicData uri="http://schemas.openxmlformats.org/drawingml/2006/picture">
+                <pic:pic xmlns:pic="http://schemas.openxmlformats.org/drawingml/2006/picture">
+                  <pic:nvPicPr>
+                    <pic:cNvPr id="12" name="Picture 10"/>
+                    <pic:cNvPicPr>
+                      <a:picLocks noChangeAspect="1"/>
+                    </pic:cNvPicPr>
+                  </pic:nvPicPr>
+                  <pic:blipFill>
+                    <a:blip r:embed="rId14"/>
+                    <a:stretch>
+                      <a:fillRect/>
+                    </a:stretch>
+                  </pic:blipFill>
+                  <pic:spPr>
+                    <a:xfrm>
+                      <a:off x="0" y="0"/>
+                      <a:ext cx="5272405" cy="3658870"/>
+                    </a:xfrm>
+                    <a:prstGeom prst="rect">
+                      <a:avLst/>
+                    </a:prstGeom>
+                    <a:noFill/>
+                    <a:ln>
+                      <a:noFill/>
+                    </a:ln>
+                  </pic:spPr>
+                </pic:pic>
+              </a:graphicData>
+            </a:graphic>
+          </wp:inline>
+        </w:drawing>
+      </w:r>
+    </w:p>
+    <w:p>
+      <w:pPr>
+        <w:ind w:left="420" w:leftChars="0" w:firstLine="420" w:firstLineChars="0"/>
+        <w:jc w:val="both"/>
+        <w:rPr>
+          <w:rFonts w:hint="default"/>
+          <w:lang w:val="pt"/>
+        </w:rPr>
+      </w:pPr>
+      <w:r>
+        <w:rPr>
+          <w:rFonts w:hint="default"/>
+          <w:lang w:val="pt"/>
+        </w:rPr>
+        <w:t>The main diagonal (top left to bottom right) would be full of straight lines if Pandas plotted each variable against itself, which would not be very useful. SO instead Pandas display a histogram of each attribute (other options are available see Panda’s documentation for more details).</w:t>
+      </w:r>
+    </w:p>
+    <w:p>
+      <w:pPr>
+        <w:ind w:left="420" w:leftChars="0" w:firstLine="420" w:firstLineChars="0"/>
+        <w:jc w:val="both"/>
+        <w:rPr>
+          <w:rFonts w:hint="default"/>
+          <w:lang w:val="pt"/>
+        </w:rPr>
+      </w:pPr>
+      <w:r>
+        <w:rPr>
+          <w:rFonts w:hint="default"/>
+          <w:lang w:val="pt"/>
+        </w:rPr>
+        <w:t>The most promising attribute to predict the median house value is the median income, so let’s zoom on their correlation, scatter-plot.</w:t>
+      </w:r>
+    </w:p>
+    <w:p>
+      <w:pPr>
+        <w:ind w:left="420" w:leftChars="0" w:firstLine="420" w:firstLineChars="0"/>
+        <w:jc w:val="both"/>
+      </w:pPr>
+      <w:r>
+        <w:drawing>
+          <wp:inline distT="0" distB="0" distL="114300" distR="114300">
+            <wp:extent cx="5272405" cy="2397125"/>
+            <wp:effectExtent l="0" t="0" r="4445" b="3175"/>
+            <wp:docPr id="13" name="Picture 11"/>
+            <wp:cNvGraphicFramePr>
+              <a:graphicFrameLocks xmlns:a="http://schemas.openxmlformats.org/drawingml/2006/main" noChangeAspect="1"/>
+            </wp:cNvGraphicFramePr>
+            <a:graphic xmlns:a="http://schemas.openxmlformats.org/drawingml/2006/main">
+              <a:graphicData uri="http://schemas.openxmlformats.org/drawingml/2006/picture">
+                <pic:pic xmlns:pic="http://schemas.openxmlformats.org/drawingml/2006/picture">
+                  <pic:nvPicPr>
+                    <pic:cNvPr id="13" name="Picture 11"/>
+                    <pic:cNvPicPr>
+                      <a:picLocks noChangeAspect="1"/>
+                    </pic:cNvPicPr>
+                  </pic:nvPicPr>
+                  <pic:blipFill>
+                    <a:blip r:embed="rId15"/>
+                    <a:stretch>
+                      <a:fillRect/>
+                    </a:stretch>
+                  </pic:blipFill>
+                  <pic:spPr>
+                    <a:xfrm>
+                      <a:off x="0" y="0"/>
+                      <a:ext cx="5272405" cy="2397125"/>
+                    </a:xfrm>
+                    <a:prstGeom prst="rect">
+                      <a:avLst/>
+                    </a:prstGeom>
+                    <a:noFill/>
+                    <a:ln>
+                      <a:noFill/>
+                    </a:ln>
+                  </pic:spPr>
+                </pic:pic>
+              </a:graphicData>
+            </a:graphic>
+          </wp:inline>
+        </w:drawing>
+      </w:r>
+    </w:p>
+    <w:p>
+      <w:pPr>
+        <w:ind w:left="420" w:leftChars="0" w:firstLine="420" w:firstLineChars="0"/>
+        <w:jc w:val="both"/>
+        <w:rPr>
+          <w:rFonts w:hint="default"/>
+          <w:lang w:val="pt"/>
+        </w:rPr>
+      </w:pPr>
+      <w:r>
+        <w:rPr>
+          <w:rFonts w:hint="default"/>
+          <w:lang w:val="pt"/>
+        </w:rPr>
+        <w:t>This plot reveals a few things. First, the correlation is indeed very strong; you can clearly see the upward trend and the points are not too dispersed. Second, the price cap that we noticed earlier is clearly visible as a horizontal line at $500,000. But other plot reveals other less obvious straight lines: a horizontal line at $450,000, another around $350,000, perhaps one around $280,000, and a few more bellow that. You may want to try removing the corresponding districts to prevent your algorithm from learning to reproduce these data quirks (peculiaridades).</w:t>
+      </w:r>
+    </w:p>
+    <w:p>
+      <w:pPr>
+        <w:jc w:val="both"/>
+        <w:rPr>
+          <w:rFonts w:hint="default"/>
+          <w:lang w:val="pt"/>
+        </w:rPr>
+      </w:pPr>
+    </w:p>
+    <w:p>
+      <w:pPr>
+        <w:jc w:val="both"/>
+        <w:rPr>
+          <w:rFonts w:hint="default"/>
+          <w:b/>
+          <w:bCs/>
+          <w:lang w:val="pt"/>
+        </w:rPr>
+      </w:pPr>
+      <w:r>
+        <w:rPr>
+          <w:rFonts w:hint="default"/>
+          <w:b/>
+          <w:bCs/>
+          <w:lang w:val="pt"/>
+        </w:rPr>
+        <w:t>Experimenting with Attribute Combinations</w:t>
+      </w:r>
+    </w:p>
+    <w:p>
+      <w:pPr>
+        <w:jc w:val="both"/>
+        <w:rPr>
+          <w:rFonts w:hint="default"/>
+          <w:b w:val="0"/>
+          <w:bCs w:val="0"/>
+          <w:lang w:val="pt"/>
+        </w:rPr>
+      </w:pPr>
+    </w:p>
+    <w:p>
+      <w:pPr>
+        <w:ind w:firstLine="420" w:firstLineChars="0"/>
+        <w:jc w:val="both"/>
+        <w:rPr>
+          <w:rFonts w:hint="default"/>
+          <w:b w:val="0"/>
+          <w:bCs w:val="0"/>
+          <w:lang w:val="pt"/>
+        </w:rPr>
+      </w:pPr>
+      <w:r>
+        <w:rPr>
+          <w:rFonts w:hint="default"/>
+          <w:b w:val="0"/>
+          <w:bCs w:val="0"/>
+          <w:lang w:val="pt"/>
+        </w:rPr>
+        <w:t>Hopefully the previous sections gave you an idea of a few ways you can explore the data and gain insights. You identified a few data quirks that you may want to clean up before feeding the data to a Machine Learning Algorithm, and you found interesting correlations between attributes, in particular with the target attribute. You also noticed that some attributes have a tail-heavy algorithm, so you may want to transform them (e.g, by computing their logarithm). Of course, your mileage will vary considerably witch each project, but the general ideas are similar.</w:t>
+      </w:r>
+    </w:p>
+    <w:p>
+      <w:pPr>
+        <w:ind w:firstLine="420" w:firstLineChars="0"/>
+        <w:jc w:val="both"/>
+        <w:rPr>
+          <w:rFonts w:hint="default"/>
+          <w:b w:val="0"/>
+          <w:bCs w:val="0"/>
+          <w:lang w:val="pt"/>
+        </w:rPr>
+      </w:pPr>
+      <w:r>
+        <w:rPr>
+          <w:rFonts w:hint="default"/>
+          <w:b w:val="0"/>
+          <w:bCs w:val="0"/>
+          <w:lang w:val="pt"/>
+        </w:rPr>
+        <w:t>One last thing you may want to do before actually preparing the data for Machine Learning algorithms is to try out various attribute combinations. For example, the total numbers of rooms in a district is not very useful if you don’t know how many households (número de residências) there are. Wht you really want is the number of rooms per household. Similarly, the total number of bedrooms by itself is not very useful, you probably want to compare it to the number of rooms. And the population per household also seems like an interesting attribute combination to look at. Let’s create these new attributes.</w:t>
+      </w:r>
+    </w:p>
+    <w:p>
+      <w:pPr>
+        <w:ind w:firstLine="420" w:firstLineChars="0"/>
+        <w:jc w:val="both"/>
+      </w:pPr>
+      <w:r>
+        <w:drawing>
+          <wp:inline distT="0" distB="0" distL="114300" distR="114300">
+            <wp:extent cx="5268595" cy="486410"/>
+            <wp:effectExtent l="0" t="0" r="8255" b="8890"/>
+            <wp:docPr id="14" name="Picture 12"/>
+            <wp:cNvGraphicFramePr>
+              <a:graphicFrameLocks xmlns:a="http://schemas.openxmlformats.org/drawingml/2006/main" noChangeAspect="1"/>
+            </wp:cNvGraphicFramePr>
+            <a:graphic xmlns:a="http://schemas.openxmlformats.org/drawingml/2006/main">
+              <a:graphicData uri="http://schemas.openxmlformats.org/drawingml/2006/picture">
+                <pic:pic xmlns:pic="http://schemas.openxmlformats.org/drawingml/2006/picture">
+                  <pic:nvPicPr>
+                    <pic:cNvPr id="14" name="Picture 12"/>
+                    <pic:cNvPicPr>
+                      <a:picLocks noChangeAspect="1"/>
+                    </pic:cNvPicPr>
+                  </pic:nvPicPr>
+                  <pic:blipFill>
+                    <a:blip r:embed="rId16"/>
+                    <a:stretch>
+                      <a:fillRect/>
+                    </a:stretch>
+                  </pic:blipFill>
+                  <pic:spPr>
+                    <a:xfrm>
+                      <a:off x="0" y="0"/>
+                      <a:ext cx="5268595" cy="486410"/>
+                    </a:xfrm>
+                    <a:prstGeom prst="rect">
+                      <a:avLst/>
+                    </a:prstGeom>
+                    <a:noFill/>
+                    <a:ln>
+                      <a:noFill/>
+                    </a:ln>
+                  </pic:spPr>
+                </pic:pic>
+              </a:graphicData>
+            </a:graphic>
+          </wp:inline>
+        </w:drawing>
+      </w:r>
+    </w:p>
+    <w:p>
+      <w:pPr>
+        <w:ind w:firstLine="420" w:firstLineChars="0"/>
+        <w:jc w:val="both"/>
+      </w:pPr>
+    </w:p>
+    <w:p>
+      <w:pPr>
+        <w:ind w:firstLine="420" w:firstLineChars="0"/>
+        <w:jc w:val="both"/>
+        <w:rPr>
+          <w:rFonts w:hint="default"/>
+          <w:lang w:val="pt"/>
+        </w:rPr>
+      </w:pPr>
+      <w:r>
+        <w:rPr>
+          <w:rFonts w:hint="default"/>
+          <w:lang w:val="pt"/>
+        </w:rPr>
+        <w:t>And now let’s look at the correlation matrix again:</w:t>
+      </w:r>
+    </w:p>
+    <w:p>
+      <w:pPr>
+        <w:ind w:firstLine="420" w:firstLineChars="0"/>
+        <w:jc w:val="both"/>
+      </w:pPr>
+      <w:r>
+        <w:drawing>
+          <wp:inline distT="0" distB="0" distL="114300" distR="114300">
+            <wp:extent cx="3642360" cy="1924050"/>
+            <wp:effectExtent l="0" t="0" r="15240" b="0"/>
+            <wp:docPr id="16" name="Picture 14"/>
+            <wp:cNvGraphicFramePr>
+              <a:graphicFrameLocks xmlns:a="http://schemas.openxmlformats.org/drawingml/2006/main" noChangeAspect="1"/>
+            </wp:cNvGraphicFramePr>
+            <a:graphic xmlns:a="http://schemas.openxmlformats.org/drawingml/2006/main">
+              <a:graphicData uri="http://schemas.openxmlformats.org/drawingml/2006/picture">
+                <pic:pic xmlns:pic="http://schemas.openxmlformats.org/drawingml/2006/picture">
+                  <pic:nvPicPr>
+                    <pic:cNvPr id="16" name="Picture 14"/>
+                    <pic:cNvPicPr>
+                      <a:picLocks noChangeAspect="1"/>
+                    </pic:cNvPicPr>
+                  </pic:nvPicPr>
+                  <pic:blipFill>
+                    <a:blip r:embed="rId17"/>
+                    <a:stretch>
+                      <a:fillRect/>
+                    </a:stretch>
+                  </pic:blipFill>
+                  <pic:spPr>
+                    <a:xfrm>
+                      <a:off x="0" y="0"/>
+                      <a:ext cx="3642360" cy="1924050"/>
+                    </a:xfrm>
+                    <a:prstGeom prst="rect">
+                      <a:avLst/>
+                    </a:prstGeom>
+                    <a:noFill/>
+                    <a:ln>
+                      <a:noFill/>
+                    </a:ln>
+                  </pic:spPr>
+                </pic:pic>
+              </a:graphicData>
+            </a:graphic>
+          </wp:inline>
+        </w:drawing>
+      </w:r>
+    </w:p>
+    <w:p>
+      <w:pPr>
+        <w:ind w:firstLine="420" w:firstLineChars="0"/>
+        <w:jc w:val="both"/>
+      </w:pPr>
+    </w:p>
+    <w:p>
+      <w:pPr>
+        <w:ind w:firstLine="420" w:firstLineChars="0"/>
+        <w:jc w:val="both"/>
+        <w:rPr>
+          <w:rFonts w:hint="default"/>
+          <w:lang w:val="pt"/>
+        </w:rPr>
+      </w:pPr>
+      <w:r>
+        <w:rPr>
+          <w:rFonts w:hint="default"/>
+          <w:lang w:val="pt"/>
+        </w:rPr>
+        <w:t>Hey, not bad! The new beedroms_per_room attribute is much more correlated with the median house value than the total number of rooms or bedrooms. Apparently houses with a lower bedroom/room ratio tend to be more expensive. The number of rooms per household is also more informative than the total number of rooms in a district - obviously the larger the houses, the more expensive they are.</w:t>
+      </w:r>
+    </w:p>
+    <w:p>
+      <w:pPr>
+        <w:ind w:firstLine="420" w:firstLineChars="0"/>
+        <w:jc w:val="both"/>
+        <w:rPr>
+          <w:rFonts w:hint="default"/>
+          <w:lang w:val="pt"/>
+        </w:rPr>
+      </w:pPr>
+      <w:r>
+        <w:rPr>
+          <w:rFonts w:hint="default"/>
+          <w:lang w:val="pt"/>
+        </w:rPr>
+        <w:t>This round of exploration does not have to be absolutely thorough (completo); the point is to start off on the right foot and quickly gain insights that will help you get a first reasonably good prototype. But this is an iterative process: once you get a prototype up and running, you can analyze its output to gain more insights and come back to this exploration step.</w:t>
+      </w:r>
+    </w:p>
+    <w:p>
+      <w:pPr>
+        <w:jc w:val="both"/>
+        <w:rPr>
+          <w:rFonts w:hint="default"/>
+          <w:lang w:val="pt"/>
+        </w:rPr>
+      </w:pPr>
+    </w:p>
+    <w:p>
+      <w:pPr>
+        <w:jc w:val="both"/>
+        <w:rPr>
+          <w:rFonts w:hint="default"/>
+          <w:b/>
+          <w:bCs/>
+          <w:lang w:val="pt"/>
+        </w:rPr>
+      </w:pPr>
+      <w:r>
+        <w:rPr>
+          <w:rFonts w:hint="default"/>
+          <w:b/>
+          <w:bCs/>
+          <w:lang w:val="pt"/>
+        </w:rPr>
+        <w:t>Prepare the Data for Machine Learning Algorithms</w:t>
+      </w:r>
+    </w:p>
+    <w:p>
+      <w:pPr>
+        <w:jc w:val="both"/>
+        <w:rPr>
+          <w:rFonts w:hint="default"/>
+          <w:b w:val="0"/>
+          <w:bCs w:val="0"/>
+          <w:lang w:val="pt"/>
+        </w:rPr>
+      </w:pPr>
+    </w:p>
+    <w:p>
+      <w:pPr>
+        <w:ind w:firstLine="420" w:firstLineChars="0"/>
+        <w:jc w:val="both"/>
+        <w:rPr>
+          <w:rFonts w:hint="default"/>
+          <w:b w:val="0"/>
+          <w:bCs w:val="0"/>
+          <w:lang w:val="pt"/>
+        </w:rPr>
+      </w:pPr>
+      <w:r>
+        <w:rPr>
+          <w:rFonts w:hint="default"/>
+          <w:b w:val="0"/>
+          <w:bCs w:val="0"/>
+          <w:lang w:val="pt"/>
+        </w:rPr>
+        <w:t>It’s time to prepare the data for your Machine Learning algorithms. Instead of just doing this manually, you should write functions to do that, for several good reasons:</w:t>
+      </w:r>
+    </w:p>
+    <w:p>
+      <w:pPr>
+        <w:numPr>
+          <w:ilvl w:val="0"/>
+          <w:numId w:val="1"/>
+        </w:numPr>
+        <w:ind w:left="425" w:leftChars="0" w:hanging="425" w:firstLineChars="0"/>
+        <w:jc w:val="both"/>
+        <w:rPr>
+          <w:rFonts w:hint="default"/>
+          <w:b w:val="0"/>
+          <w:bCs w:val="0"/>
+          <w:lang w:val="pt"/>
+        </w:rPr>
+      </w:pPr>
+      <w:r>
+        <w:rPr>
+          <w:rFonts w:hint="default"/>
+          <w:b w:val="0"/>
+          <w:bCs w:val="0"/>
+          <w:lang w:val="pt"/>
+        </w:rPr>
+        <w:t>This will allow you to reproduce these transformations easily on any dataset (e.g the next time you get a fresh dataset).</w:t>
+      </w:r>
+    </w:p>
+    <w:p>
+      <w:pPr>
+        <w:numPr>
+          <w:ilvl w:val="0"/>
+          <w:numId w:val="1"/>
+        </w:numPr>
+        <w:ind w:left="425" w:leftChars="0" w:hanging="425" w:firstLineChars="0"/>
+        <w:jc w:val="both"/>
+        <w:rPr>
+          <w:rFonts w:hint="default"/>
+          <w:b w:val="0"/>
+          <w:bCs w:val="0"/>
+          <w:lang w:val="pt"/>
+        </w:rPr>
+      </w:pPr>
+      <w:r>
+        <w:rPr>
+          <w:rFonts w:hint="default"/>
+          <w:b w:val="0"/>
+          <w:bCs w:val="0"/>
+          <w:lang w:val="pt"/>
+        </w:rPr>
+        <w:t>You will gradually build a library of transformation functions that you can reuse in future projects.</w:t>
+      </w:r>
+    </w:p>
+    <w:p>
+      <w:pPr>
+        <w:numPr>
+          <w:ilvl w:val="0"/>
+          <w:numId w:val="1"/>
+        </w:numPr>
+        <w:ind w:left="425" w:leftChars="0" w:hanging="425" w:firstLineChars="0"/>
+        <w:jc w:val="both"/>
+        <w:rPr>
+          <w:rFonts w:hint="default"/>
+          <w:b w:val="0"/>
+          <w:bCs w:val="0"/>
+          <w:lang w:val="pt"/>
+        </w:rPr>
+      </w:pPr>
+      <w:r>
+        <w:rPr>
+          <w:rFonts w:hint="default"/>
+          <w:b w:val="0"/>
+          <w:bCs w:val="0"/>
+          <w:lang w:val="pt"/>
+        </w:rPr>
+        <w:t>You can use these functions in your live system to transform the new data before feeding it to your algorithms.</w:t>
+      </w:r>
+    </w:p>
+    <w:p>
+      <w:pPr>
+        <w:numPr>
+          <w:ilvl w:val="0"/>
+          <w:numId w:val="1"/>
+        </w:numPr>
+        <w:ind w:left="425" w:leftChars="0" w:hanging="425" w:firstLineChars="0"/>
+        <w:jc w:val="both"/>
+        <w:rPr>
+          <w:rFonts w:hint="default"/>
+          <w:b w:val="0"/>
+          <w:bCs w:val="0"/>
+          <w:lang w:val="pt"/>
+        </w:rPr>
+      </w:pPr>
+      <w:r>
+        <w:rPr>
+          <w:rFonts w:hint="default"/>
+          <w:b w:val="0"/>
+          <w:bCs w:val="0"/>
+          <w:lang w:val="pt"/>
+        </w:rPr>
+        <w:t>This will make it possible for you to easily try various transformations and see which combination of transformations works best.</w:t>
+      </w:r>
+    </w:p>
+    <w:p>
+      <w:pPr>
+        <w:numPr>
+          <w:numId w:val="0"/>
+        </w:numPr>
+        <w:jc w:val="both"/>
+        <w:rPr>
+          <w:rFonts w:hint="default"/>
+          <w:b w:val="0"/>
+          <w:bCs w:val="0"/>
+          <w:lang w:val="pt"/>
+        </w:rPr>
+      </w:pPr>
+    </w:p>
+    <w:p>
+      <w:pPr>
+        <w:numPr>
+          <w:numId w:val="0"/>
+        </w:numPr>
+        <w:ind w:firstLine="420" w:firstLineChars="0"/>
+        <w:jc w:val="both"/>
+        <w:rPr>
+          <w:rFonts w:hint="default"/>
+          <w:b w:val="0"/>
+          <w:bCs w:val="0"/>
+          <w:lang w:val="pt"/>
+        </w:rPr>
+      </w:pPr>
+      <w:r>
+        <w:rPr>
+          <w:rFonts w:hint="default"/>
+          <w:b w:val="0"/>
+          <w:bCs w:val="0"/>
+          <w:lang w:val="pt"/>
+        </w:rPr>
+        <w:t>But first let’s revert to a clean training set (by copying strat_train_set once again, and let’s separe the predictors and the labels since we don’t necessarily want to apply the same transformations to the predictors and the target values (note that drop() creates a copy of the data and does not affect strat_train_set)</w:t>
+      </w:r>
       <w:bookmarkStart w:id="0" w:name="_GoBack"/>
       <w:bookmarkEnd w:id="0"/>
-    </w:p>
-    <w:p>
-      <w:pPr>
-        <w:ind w:firstLine="420" w:firstLineChars="0"/>
-        <w:jc w:val="both"/>
-        <w:rPr>
-          <w:rFonts w:hint="default"/>
-          <w:lang w:val="pt"/>
-        </w:rPr>
-      </w:pPr>
     </w:p>
     <w:sectPr>
       <w:pgSz w:w="11906" w:h="16838"/>
@@ -767,6 +2453,34 @@
     </w:sectPr>
   </w:body>
 </w:document>
+</file>
+
+<file path=word/numbering.xml><?xml version="1.0" encoding="utf-8"?>
+<w:numbering xmlns:wpc="http://schemas.microsoft.com/office/word/2010/wordprocessingCanvas" xmlns:mc="http://schemas.openxmlformats.org/markup-compatibility/2006" xmlns:o="urn:schemas-microsoft-com:office:office" xmlns:r="http://schemas.openxmlformats.org/officeDocument/2006/relationships" xmlns:m="http://schemas.openxmlformats.org/officeDocument/2006/math" xmlns:v="urn:schemas-microsoft-com:vml" xmlns:wp14="http://schemas.microsoft.com/office/word/2010/wordprocessingDrawing" xmlns:wp="http://schemas.openxmlformats.org/drawingml/2006/wordprocessingDrawing" xmlns:w10="urn:schemas-microsoft-com:office:word" xmlns:w="http://schemas.openxmlformats.org/wordprocessingml/2006/main" xmlns:w14="http://schemas.microsoft.com/office/word/2010/wordml" xmlns:wpg="http://schemas.microsoft.com/office/word/2010/wordprocessingGroup" xmlns:wpi="http://schemas.microsoft.com/office/word/2010/wordprocessingInk" xmlns:wne="http://schemas.microsoft.com/office/word/2006/wordml" xmlns:wps="http://schemas.microsoft.com/office/word/2010/wordprocessingShape" mc:Ignorable="w14 wp14">
+  <w:abstractNum w:abstractNumId="0">
+    <w:nsid w:val="3B9FA5E1"/>
+    <w:multiLevelType w:val="singleLevel"/>
+    <w:tmpl w:val="3B9FA5E1"/>
+    <w:lvl w:ilvl="0" w:tentative="0">
+      <w:start w:val="1"/>
+      <w:numFmt w:val="decimal"/>
+      <w:lvlText w:val="%1."/>
+      <w:lvlJc w:val="left"/>
+      <w:pPr>
+        <w:tabs>
+          <w:tab w:val="left" w:pos="425"/>
+        </w:tabs>
+        <w:ind w:left="425" w:leftChars="0" w:hanging="425" w:firstLineChars="0"/>
+      </w:pPr>
+      <w:rPr>
+        <w:rFonts w:hint="default"/>
+      </w:rPr>
+    </w:lvl>
+  </w:abstractNum>
+  <w:num w:numId="1">
+    <w:abstractNumId w:val="0"/>
+  </w:num>
+</w:numbering>
 </file>
 
 <file path=word/styles.xml><?xml version="1.0" encoding="utf-8"?>
@@ -882,7 +2596,7 @@
     <w:lsdException w:unhideWhenUsed="0" w:uiPriority="0" w:semiHidden="0" w:name="HTML Sample"/>
     <w:lsdException w:unhideWhenUsed="0" w:uiPriority="0" w:semiHidden="0" w:name="HTML Typewriter"/>
     <w:lsdException w:unhideWhenUsed="0" w:uiPriority="0" w:semiHidden="0" w:name="HTML Variable"/>
-    <w:lsdException w:unhideWhenUsed="0" w:uiPriority="0" w:name="Normal Table"/>
+    <w:lsdException w:qFormat="1" w:unhideWhenUsed="0" w:uiPriority="0" w:name="Normal Table"/>
     <w:lsdException w:unhideWhenUsed="0" w:uiPriority="0" w:semiHidden="0" w:name="annotation subject"/>
     <w:lsdException w:unhideWhenUsed="0" w:uiPriority="0" w:semiHidden="0" w:name="Table Simple 1"/>
     <w:lsdException w:unhideWhenUsed="0" w:uiPriority="0" w:semiHidden="0" w:name="Table Simple 2"/>
@@ -1046,6 +2760,7 @@
   <w:style w:type="table" w:default="1" w:styleId="3">
     <w:name w:val="Normal Table"/>
     <w:semiHidden/>
+    <w:qFormat/>
     <w:uiPriority w:val="0"/>
     <w:tblPr>
       <w:tblLayout w:type="fixed"/>

</xml_diff>

<commit_message>
Estudo Machine Learning 14/08.2
</commit_message>
<xml_diff>
--- a/Machine Learning.docx
+++ b/Machine Learning.docx
@@ -2599,20 +2599,22 @@
     <w:p>
       <w:pPr>
         <w:numPr>
-          <w:numId w:val="0"/>
-        </w:numPr>
-        <w:jc w:val="both"/>
-        <w:rPr>
-          <w:rFonts w:hint="default"/>
-          <w:b w:val="0"/>
-          <w:bCs w:val="0"/>
-          <w:lang w:val="pt"/>
-        </w:rPr>
-      </w:pPr>
-    </w:p>
-    <w:p>
-      <w:pPr>
-        <w:numPr>
+          <w:ilvl w:val="0"/>
+          <w:numId w:val="0"/>
+        </w:numPr>
+        <w:jc w:val="both"/>
+        <w:rPr>
+          <w:rFonts w:hint="default"/>
+          <w:b w:val="0"/>
+          <w:bCs w:val="0"/>
+          <w:lang w:val="pt"/>
+        </w:rPr>
+      </w:pPr>
+    </w:p>
+    <w:p>
+      <w:pPr>
+        <w:numPr>
+          <w:ilvl w:val="0"/>
           <w:numId w:val="0"/>
         </w:numPr>
         <w:jc w:val="both"/>
@@ -2636,6 +2638,7 @@
     <w:p>
       <w:pPr>
         <w:numPr>
+          <w:ilvl w:val="0"/>
           <w:numId w:val="0"/>
         </w:numPr>
         <w:jc w:val="both"/>
@@ -2659,6 +2662,7 @@
     <w:p>
       <w:pPr>
         <w:numPr>
+          <w:ilvl w:val="0"/>
           <w:numId w:val="0"/>
         </w:numPr>
         <w:ind w:firstLine="420" w:firstLineChars="0"/>
@@ -2683,6 +2687,7 @@
     <w:p>
       <w:pPr>
         <w:numPr>
+          <w:ilvl w:val="0"/>
           <w:numId w:val="0"/>
         </w:numPr>
         <w:ind w:firstLine="420" w:firstLineChars="0"/>
@@ -2735,6 +2740,7 @@
     <w:p>
       <w:pPr>
         <w:numPr>
+          <w:ilvl w:val="0"/>
           <w:numId w:val="0"/>
         </w:numPr>
         <w:ind w:firstLine="420" w:firstLineChars="0"/>
@@ -2755,19 +2761,21 @@
     <w:p>
       <w:pPr>
         <w:numPr>
-          <w:numId w:val="0"/>
-        </w:numPr>
-        <w:ind w:firstLine="420" w:firstLineChars="0"/>
-        <w:jc w:val="both"/>
-        <w:rPr>
-          <w:rFonts w:hint="default"/>
-          <w:lang w:val="pt"/>
-        </w:rPr>
-      </w:pPr>
-    </w:p>
-    <w:p>
-      <w:pPr>
-        <w:numPr>
+          <w:ilvl w:val="0"/>
+          <w:numId w:val="0"/>
+        </w:numPr>
+        <w:ind w:firstLine="420" w:firstLineChars="0"/>
+        <w:jc w:val="both"/>
+        <w:rPr>
+          <w:rFonts w:hint="default"/>
+          <w:lang w:val="pt"/>
+        </w:rPr>
+      </w:pPr>
+    </w:p>
+    <w:p>
+      <w:pPr>
+        <w:numPr>
+          <w:ilvl w:val="0"/>
           <w:numId w:val="0"/>
         </w:numPr>
         <w:ind w:left="420" w:leftChars="0" w:firstLine="420" w:firstLineChars="0"/>
@@ -2788,18 +2796,20 @@
     <w:p>
       <w:pPr>
         <w:numPr>
-          <w:numId w:val="0"/>
-        </w:numPr>
-        <w:jc w:val="both"/>
-        <w:rPr>
-          <w:rFonts w:hint="default"/>
-          <w:lang w:val="pt"/>
-        </w:rPr>
-      </w:pPr>
-    </w:p>
-    <w:p>
-      <w:pPr>
-        <w:numPr>
+          <w:ilvl w:val="0"/>
+          <w:numId w:val="0"/>
+        </w:numPr>
+        <w:jc w:val="both"/>
+        <w:rPr>
+          <w:rFonts w:hint="default"/>
+          <w:lang w:val="pt"/>
+        </w:rPr>
+      </w:pPr>
+    </w:p>
+    <w:p>
+      <w:pPr>
+        <w:numPr>
+          <w:ilvl w:val="0"/>
           <w:numId w:val="0"/>
         </w:numPr>
         <w:jc w:val="both"/>
@@ -2819,18 +2829,20 @@
     <w:p>
       <w:pPr>
         <w:numPr>
-          <w:numId w:val="0"/>
-        </w:numPr>
-        <w:jc w:val="both"/>
-        <w:rPr>
-          <w:rFonts w:hint="default"/>
-          <w:lang w:val="pt"/>
-        </w:rPr>
-      </w:pPr>
-    </w:p>
-    <w:p>
-      <w:pPr>
-        <w:numPr>
+          <w:ilvl w:val="0"/>
+          <w:numId w:val="0"/>
+        </w:numPr>
+        <w:jc w:val="both"/>
+        <w:rPr>
+          <w:rFonts w:hint="default"/>
+          <w:lang w:val="pt"/>
+        </w:rPr>
+      </w:pPr>
+    </w:p>
+    <w:p>
+      <w:pPr>
+        <w:numPr>
+          <w:ilvl w:val="0"/>
           <w:numId w:val="0"/>
         </w:numPr>
         <w:ind w:left="420" w:leftChars="0" w:firstLine="420" w:firstLineChars="0"/>
@@ -2851,18 +2863,20 @@
     <w:p>
       <w:pPr>
         <w:numPr>
-          <w:numId w:val="0"/>
-        </w:numPr>
-        <w:jc w:val="both"/>
-        <w:rPr>
-          <w:rFonts w:hint="default"/>
-          <w:lang w:val="pt"/>
-        </w:rPr>
-      </w:pPr>
-    </w:p>
-    <w:p>
-      <w:pPr>
-        <w:numPr>
+          <w:ilvl w:val="0"/>
+          <w:numId w:val="0"/>
+        </w:numPr>
+        <w:jc w:val="both"/>
+        <w:rPr>
+          <w:rFonts w:hint="default"/>
+          <w:lang w:val="pt"/>
+        </w:rPr>
+      </w:pPr>
+    </w:p>
+    <w:p>
+      <w:pPr>
+        <w:numPr>
+          <w:ilvl w:val="0"/>
           <w:numId w:val="0"/>
         </w:numPr>
         <w:ind w:firstLine="420" w:firstLineChars="0"/>
@@ -2883,6 +2897,7 @@
     <w:p>
       <w:pPr>
         <w:numPr>
+          <w:ilvl w:val="0"/>
           <w:numId w:val="0"/>
         </w:numPr>
         <w:ind w:firstLine="420" w:firstLineChars="0"/>
@@ -2903,19 +2918,21 @@
     <w:p>
       <w:pPr>
         <w:numPr>
-          <w:numId w:val="0"/>
-        </w:numPr>
-        <w:ind w:firstLine="420" w:firstLineChars="0"/>
-        <w:jc w:val="both"/>
-        <w:rPr>
-          <w:rFonts w:hint="default"/>
-          <w:lang w:val="pt"/>
-        </w:rPr>
-      </w:pPr>
-    </w:p>
-    <w:p>
-      <w:pPr>
-        <w:numPr>
+          <w:ilvl w:val="0"/>
+          <w:numId w:val="0"/>
+        </w:numPr>
+        <w:ind w:firstLine="420" w:firstLineChars="0"/>
+        <w:jc w:val="both"/>
+        <w:rPr>
+          <w:rFonts w:hint="default"/>
+          <w:lang w:val="pt"/>
+        </w:rPr>
+      </w:pPr>
+    </w:p>
+    <w:p>
+      <w:pPr>
+        <w:numPr>
+          <w:ilvl w:val="0"/>
           <w:numId w:val="0"/>
         </w:numPr>
         <w:ind w:firstLine="420" w:firstLineChars="0"/>
@@ -2968,14 +2985,16 @@
     <w:p>
       <w:pPr>
         <w:numPr>
-          <w:numId w:val="0"/>
-        </w:numPr>
-        <w:jc w:val="both"/>
-      </w:pPr>
-    </w:p>
-    <w:p>
-      <w:pPr>
-        <w:numPr>
+          <w:ilvl w:val="0"/>
+          <w:numId w:val="0"/>
+        </w:numPr>
+        <w:jc w:val="both"/>
+      </w:pPr>
+    </w:p>
+    <w:p>
+      <w:pPr>
+        <w:numPr>
+          <w:ilvl w:val="0"/>
           <w:numId w:val="0"/>
         </w:numPr>
         <w:jc w:val="both"/>
@@ -2999,6 +3018,7 @@
     <w:p>
       <w:pPr>
         <w:numPr>
+          <w:ilvl w:val="0"/>
           <w:numId w:val="0"/>
         </w:numPr>
         <w:jc w:val="both"/>
@@ -3040,6 +3060,7 @@
         <w:keepLines w:val="0"/>
         <w:widowControl/>
         <w:numPr>
+          <w:ilvl w:val="0"/>
           <w:numId w:val="0"/>
         </w:numPr>
         <w:suppressLineNumbers w:val="0"/>
@@ -3211,6 +3232,7 @@
         <w:keepLines w:val="0"/>
         <w:widowControl/>
         <w:numPr>
+          <w:ilvl w:val="0"/>
           <w:numId w:val="0"/>
         </w:numPr>
         <w:suppressLineNumbers w:val="0"/>
@@ -3381,6 +3403,7 @@
         <w:keepLines w:val="0"/>
         <w:widowControl/>
         <w:numPr>
+          <w:ilvl w:val="0"/>
           <w:numId w:val="0"/>
         </w:numPr>
         <w:suppressLineNumbers w:val="0"/>
@@ -3399,6 +3422,7 @@
         <w:keepLines w:val="0"/>
         <w:widowControl/>
         <w:numPr>
+          <w:ilvl w:val="0"/>
           <w:numId w:val="0"/>
         </w:numPr>
         <w:suppressLineNumbers w:val="0"/>
@@ -3426,6 +3450,7 @@
         <w:keepLines w:val="0"/>
         <w:widowControl/>
         <w:numPr>
+          <w:ilvl w:val="0"/>
           <w:numId w:val="0"/>
         </w:numPr>
         <w:suppressLineNumbers w:val="0"/>
@@ -3444,6 +3469,7 @@
         <w:keepLines w:val="0"/>
         <w:widowControl/>
         <w:numPr>
+          <w:ilvl w:val="0"/>
           <w:numId w:val="0"/>
         </w:numPr>
         <w:suppressLineNumbers w:val="0"/>
@@ -3472,6 +3498,7 @@
         <w:keepLines w:val="0"/>
         <w:widowControl/>
         <w:numPr>
+          <w:ilvl w:val="0"/>
           <w:numId w:val="0"/>
         </w:numPr>
         <w:suppressLineNumbers w:val="0"/>
@@ -3528,6 +3555,7 @@
         <w:keepLines w:val="0"/>
         <w:widowControl/>
         <w:numPr>
+          <w:ilvl w:val="0"/>
           <w:numId w:val="0"/>
         </w:numPr>
         <w:suppressLineNumbers w:val="0"/>
@@ -3552,6 +3580,7 @@
         <w:keepLines w:val="0"/>
         <w:widowControl/>
         <w:numPr>
+          <w:ilvl w:val="0"/>
           <w:numId w:val="0"/>
         </w:numPr>
         <w:suppressLineNumbers w:val="0"/>
@@ -3608,6 +3637,7 @@
         <w:keepLines w:val="0"/>
         <w:widowControl/>
         <w:numPr>
+          <w:ilvl w:val="0"/>
           <w:numId w:val="0"/>
         </w:numPr>
         <w:suppressLineNumbers w:val="0"/>
@@ -3632,6 +3662,7 @@
         <w:keepLines w:val="0"/>
         <w:widowControl/>
         <w:numPr>
+          <w:ilvl w:val="0"/>
           <w:numId w:val="0"/>
         </w:numPr>
         <w:suppressLineNumbers w:val="0"/>
@@ -3656,6 +3687,7 @@
         <w:keepLines w:val="0"/>
         <w:widowControl/>
         <w:numPr>
+          <w:ilvl w:val="0"/>
           <w:numId w:val="0"/>
         </w:numPr>
         <w:suppressLineNumbers w:val="0"/>
@@ -3680,6 +3712,7 @@
         <w:keepLines w:val="0"/>
         <w:widowControl/>
         <w:numPr>
+          <w:ilvl w:val="0"/>
           <w:numId w:val="0"/>
         </w:numPr>
         <w:suppressLineNumbers w:val="0"/>
@@ -3736,6 +3769,7 @@
         <w:keepLines w:val="0"/>
         <w:widowControl/>
         <w:numPr>
+          <w:ilvl w:val="0"/>
           <w:numId w:val="0"/>
         </w:numPr>
         <w:suppressLineNumbers w:val="0"/>
@@ -3760,6 +3794,7 @@
         <w:keepLines w:val="0"/>
         <w:widowControl/>
         <w:numPr>
+          <w:ilvl w:val="0"/>
           <w:numId w:val="0"/>
         </w:numPr>
         <w:suppressLineNumbers w:val="0"/>
@@ -3816,6 +3851,7 @@
         <w:keepLines w:val="0"/>
         <w:widowControl/>
         <w:numPr>
+          <w:ilvl w:val="0"/>
           <w:numId w:val="0"/>
         </w:numPr>
         <w:suppressLineNumbers w:val="0"/>
@@ -3840,6 +3876,7 @@
         <w:keepLines w:val="0"/>
         <w:widowControl/>
         <w:numPr>
+          <w:ilvl w:val="0"/>
           <w:numId w:val="0"/>
         </w:numPr>
         <w:suppressLineNumbers w:val="0"/>
@@ -3857,6 +3894,7 @@
         <w:keepLines w:val="0"/>
         <w:widowControl/>
         <w:numPr>
+          <w:ilvl w:val="0"/>
           <w:numId w:val="0"/>
         </w:numPr>
         <w:suppressLineNumbers w:val="0"/>
@@ -3884,6 +3922,7 @@
         <w:keepLines w:val="0"/>
         <w:widowControl/>
         <w:numPr>
+          <w:ilvl w:val="0"/>
           <w:numId w:val="0"/>
         </w:numPr>
         <w:suppressLineNumbers w:val="0"/>
@@ -3902,6 +3941,7 @@
         <w:keepLines w:val="0"/>
         <w:widowControl/>
         <w:numPr>
+          <w:ilvl w:val="0"/>
           <w:numId w:val="0"/>
         </w:numPr>
         <w:suppressLineNumbers w:val="0"/>
@@ -3930,6 +3970,7 @@
         <w:keepLines w:val="0"/>
         <w:widowControl/>
         <w:numPr>
+          <w:ilvl w:val="0"/>
           <w:numId w:val="0"/>
         </w:numPr>
         <w:suppressLineNumbers w:val="0"/>
@@ -3958,6 +3999,7 @@
         <w:keepLines w:val="0"/>
         <w:widowControl/>
         <w:numPr>
+          <w:ilvl w:val="0"/>
           <w:numId w:val="0"/>
         </w:numPr>
         <w:suppressLineNumbers w:val="0"/>
@@ -3977,6 +4019,7 @@
         <w:keepLines w:val="0"/>
         <w:widowControl/>
         <w:numPr>
+          <w:ilvl w:val="0"/>
           <w:numId w:val="0"/>
         </w:numPr>
         <w:suppressLineNumbers w:val="0"/>
@@ -4573,8 +4616,6 @@
         </w:rPr>
         <w:t>Our DataFrameSelector will transform the data by selecting the desired attributes, dropping the rest, and converting the resulting DataFrame to a Numpy array. With this, you can easily write a pipeline that will talke a Pandas DataFrame and handle only the numerical values: the pipline wod just start with a DataFrameSelector to pick only the numerical attributes, followed by the other preprocessing steps we discussed earlier. And you can just as easily write another pipeline for the categorical attributes as well by simple selecting the categorical attributes using a DataFrameSelector and then applying a CategoricalEnconder</w:t>
       </w:r>
-      <w:bookmarkStart w:id="0" w:name="_GoBack"/>
-      <w:bookmarkEnd w:id="0"/>
     </w:p>
     <w:p>
       <w:pPr>
@@ -4582,6 +4623,7 @@
         <w:keepLines w:val="0"/>
         <w:widowControl/>
         <w:numPr>
+          <w:ilvl w:val="0"/>
           <w:numId w:val="0"/>
         </w:numPr>
         <w:suppressLineNumbers w:val="0"/>
@@ -4592,6 +4634,8 @@
           <w:lang w:val="pt"/>
         </w:rPr>
       </w:pPr>
+      <w:bookmarkStart w:id="0" w:name="_GoBack"/>
+      <w:bookmarkEnd w:id="0"/>
     </w:p>
     <w:sectPr>
       <w:pgSz w:w="11906" w:h="16838"/>

</xml_diff>

<commit_message>
Machine Learning Study 10/09
</commit_message>
<xml_diff>
--- a/Machine Learning.docx
+++ b/Machine Learning.docx
@@ -4606,7 +4606,6 @@
         <w:jc w:val="both"/>
         <w:rPr>
           <w:rFonts w:hint="default"/>
-          <w:lang w:val="pt"/>
         </w:rPr>
       </w:pPr>
       <w:r>
@@ -4616,24 +4615,2700 @@
         </w:rPr>
         <w:t>Our DataFrameSelector will transform the data by selecting the desired attributes, dropping the rest, and converting the resulting DataFrame to a Numpy array. With this, you can easily write a pipeline that will talke a Pandas DataFrame and handle only the numerical values: the pipline wod just start with a DataFrameSelector to pick only the numerical attributes, followed by the other preprocessing steps we discussed earlier. And you can just as easily write another pipeline for the categorical attributes as well by simple selecting the categorical attributes using a DataFrameSelector and then applying a CategoricalEnconder</w:t>
       </w:r>
-    </w:p>
-    <w:p>
-      <w:pPr>
-        <w:keepNext w:val="0"/>
-        <w:keepLines w:val="0"/>
-        <w:widowControl/>
-        <w:numPr>
-          <w:ilvl w:val="0"/>
-          <w:numId w:val="0"/>
-        </w:numPr>
-        <w:suppressLineNumbers w:val="0"/>
-        <w:ind w:firstLine="420" w:firstLineChars="0"/>
-        <w:jc w:val="both"/>
-        <w:rPr>
-          <w:rFonts w:hint="default"/>
-          <w:lang w:val="pt"/>
-        </w:rPr>
-      </w:pPr>
+      <w:r>
+        <w:rPr>
+          <w:rFonts w:hint="default"/>
+        </w:rPr>
+        <w:t>.</w:t>
+      </w:r>
+    </w:p>
+    <w:p>
+      <w:pPr>
+        <w:keepNext w:val="0"/>
+        <w:keepLines w:val="0"/>
+        <w:widowControl/>
+        <w:numPr>
+          <w:ilvl w:val="0"/>
+          <w:numId w:val="0"/>
+        </w:numPr>
+        <w:suppressLineNumbers w:val="0"/>
+        <w:ind w:firstLine="420" w:firstLineChars="0"/>
+        <w:jc w:val="both"/>
+      </w:pPr>
+      <w:r>
+        <w:drawing>
+          <wp:inline distT="0" distB="0" distL="114300" distR="114300">
+            <wp:extent cx="5269865" cy="714375"/>
+            <wp:effectExtent l="0" t="0" r="6985" b="9525"/>
+            <wp:docPr id="20" name="Picture 1"/>
+            <wp:cNvGraphicFramePr>
+              <a:graphicFrameLocks xmlns:a="http://schemas.openxmlformats.org/drawingml/2006/main" noChangeAspect="1"/>
+            </wp:cNvGraphicFramePr>
+            <a:graphic xmlns:a="http://schemas.openxmlformats.org/drawingml/2006/main">
+              <a:graphicData uri="http://schemas.openxmlformats.org/drawingml/2006/picture">
+                <pic:pic xmlns:pic="http://schemas.openxmlformats.org/drawingml/2006/picture">
+                  <pic:nvPicPr>
+                    <pic:cNvPr id="20" name="Picture 1"/>
+                    <pic:cNvPicPr>
+                      <a:picLocks noChangeAspect="1"/>
+                    </pic:cNvPicPr>
+                  </pic:nvPicPr>
+                  <pic:blipFill>
+                    <a:blip r:embed="rId26"/>
+                    <a:stretch>
+                      <a:fillRect/>
+                    </a:stretch>
+                  </pic:blipFill>
+                  <pic:spPr>
+                    <a:xfrm>
+                      <a:off x="0" y="0"/>
+                      <a:ext cx="5269865" cy="714375"/>
+                    </a:xfrm>
+                    <a:prstGeom prst="rect">
+                      <a:avLst/>
+                    </a:prstGeom>
+                    <a:noFill/>
+                    <a:ln>
+                      <a:noFill/>
+                    </a:ln>
+                  </pic:spPr>
+                </pic:pic>
+              </a:graphicData>
+            </a:graphic>
+          </wp:inline>
+        </w:drawing>
+      </w:r>
+    </w:p>
+    <w:p>
+      <w:pPr>
+        <w:keepNext w:val="0"/>
+        <w:keepLines w:val="0"/>
+        <w:widowControl/>
+        <w:numPr>
+          <w:ilvl w:val="0"/>
+          <w:numId w:val="0"/>
+        </w:numPr>
+        <w:suppressLineNumbers w:val="0"/>
+        <w:ind w:firstLine="420" w:firstLineChars="0"/>
+        <w:jc w:val="both"/>
+        <w:rPr>
+          <w:rFonts w:hint="default"/>
+        </w:rPr>
+      </w:pPr>
+      <w:r>
+        <w:rPr>
+          <w:rFonts w:hint="default"/>
+        </w:rPr>
+        <w:t>But how can you join these two pipelines into a single pipeline? The answer is to use Scikit-Learn’s FeatureUnion class. You give it a list of transformer (which can be entire transformer pipelines); when its transform() method is called, it runs each catenates them and returns the result (and of course calling its fit() method calls each transformer’s fit() method. A full pipeline handling both numerical and categorical attribures may look like this:</w:t>
+      </w:r>
+    </w:p>
+    <w:p>
+      <w:pPr>
+        <w:keepNext w:val="0"/>
+        <w:keepLines w:val="0"/>
+        <w:widowControl/>
+        <w:numPr>
+          <w:ilvl w:val="0"/>
+          <w:numId w:val="0"/>
+        </w:numPr>
+        <w:suppressLineNumbers w:val="0"/>
+        <w:ind w:firstLine="420" w:firstLineChars="0"/>
+        <w:jc w:val="both"/>
+      </w:pPr>
+      <w:r>
+        <w:drawing>
+          <wp:inline distT="0" distB="0" distL="114300" distR="114300">
+            <wp:extent cx="4314825" cy="752475"/>
+            <wp:effectExtent l="0" t="0" r="9525" b="9525"/>
+            <wp:docPr id="22" name="Picture 2"/>
+            <wp:cNvGraphicFramePr>
+              <a:graphicFrameLocks xmlns:a="http://schemas.openxmlformats.org/drawingml/2006/main" noChangeAspect="1"/>
+            </wp:cNvGraphicFramePr>
+            <a:graphic xmlns:a="http://schemas.openxmlformats.org/drawingml/2006/main">
+              <a:graphicData uri="http://schemas.openxmlformats.org/drawingml/2006/picture">
+                <pic:pic xmlns:pic="http://schemas.openxmlformats.org/drawingml/2006/picture">
+                  <pic:nvPicPr>
+                    <pic:cNvPr id="22" name="Picture 2"/>
+                    <pic:cNvPicPr>
+                      <a:picLocks noChangeAspect="1"/>
+                    </pic:cNvPicPr>
+                  </pic:nvPicPr>
+                  <pic:blipFill>
+                    <a:blip r:embed="rId27"/>
+                    <a:stretch>
+                      <a:fillRect/>
+                    </a:stretch>
+                  </pic:blipFill>
+                  <pic:spPr>
+                    <a:xfrm>
+                      <a:off x="0" y="0"/>
+                      <a:ext cx="4314825" cy="752475"/>
+                    </a:xfrm>
+                    <a:prstGeom prst="rect">
+                      <a:avLst/>
+                    </a:prstGeom>
+                    <a:noFill/>
+                    <a:ln>
+                      <a:noFill/>
+                    </a:ln>
+                  </pic:spPr>
+                </pic:pic>
+              </a:graphicData>
+            </a:graphic>
+          </wp:inline>
+        </w:drawing>
+      </w:r>
+    </w:p>
+    <w:p>
+      <w:pPr>
+        <w:keepNext w:val="0"/>
+        <w:keepLines w:val="0"/>
+        <w:widowControl/>
+        <w:numPr>
+          <w:ilvl w:val="0"/>
+          <w:numId w:val="0"/>
+        </w:numPr>
+        <w:suppressLineNumbers w:val="0"/>
+        <w:ind w:firstLine="420" w:firstLineChars="0"/>
+        <w:jc w:val="both"/>
+        <w:rPr>
+          <w:rFonts w:hint="default"/>
+        </w:rPr>
+      </w:pPr>
+      <w:r>
+        <w:rPr>
+          <w:rFonts w:hint="default"/>
+        </w:rPr>
+        <w:t>And you can run the whole pipeline simply:</w:t>
+      </w:r>
+    </w:p>
+    <w:p>
+      <w:pPr>
+        <w:keepNext w:val="0"/>
+        <w:keepLines w:val="0"/>
+        <w:widowControl/>
+        <w:numPr>
+          <w:ilvl w:val="0"/>
+          <w:numId w:val="0"/>
+        </w:numPr>
+        <w:suppressLineNumbers w:val="0"/>
+        <w:ind w:firstLine="420" w:firstLineChars="0"/>
+        <w:jc w:val="both"/>
+        <w:rPr>
+          <w:rFonts w:hint="default"/>
+        </w:rPr>
+      </w:pPr>
+    </w:p>
+    <w:p>
+      <w:pPr>
+        <w:keepNext w:val="0"/>
+        <w:keepLines w:val="0"/>
+        <w:widowControl/>
+        <w:numPr>
+          <w:ilvl w:val="0"/>
+          <w:numId w:val="0"/>
+        </w:numPr>
+        <w:suppressLineNumbers w:val="0"/>
+        <w:ind w:firstLine="420" w:firstLineChars="0"/>
+        <w:jc w:val="both"/>
+      </w:pPr>
+      <w:r>
+        <w:drawing>
+          <wp:inline distT="0" distB="0" distL="114300" distR="114300">
+            <wp:extent cx="4800600" cy="2419350"/>
+            <wp:effectExtent l="0" t="0" r="0" b="0"/>
+            <wp:docPr id="26" name="Picture 3"/>
+            <wp:cNvGraphicFramePr>
+              <a:graphicFrameLocks xmlns:a="http://schemas.openxmlformats.org/drawingml/2006/main" noChangeAspect="1"/>
+            </wp:cNvGraphicFramePr>
+            <a:graphic xmlns:a="http://schemas.openxmlformats.org/drawingml/2006/main">
+              <a:graphicData uri="http://schemas.openxmlformats.org/drawingml/2006/picture">
+                <pic:pic xmlns:pic="http://schemas.openxmlformats.org/drawingml/2006/picture">
+                  <pic:nvPicPr>
+                    <pic:cNvPr id="26" name="Picture 3"/>
+                    <pic:cNvPicPr>
+                      <a:picLocks noChangeAspect="1"/>
+                    </pic:cNvPicPr>
+                  </pic:nvPicPr>
+                  <pic:blipFill>
+                    <a:blip r:embed="rId28"/>
+                    <a:stretch>
+                      <a:fillRect/>
+                    </a:stretch>
+                  </pic:blipFill>
+                  <pic:spPr>
+                    <a:xfrm>
+                      <a:off x="0" y="0"/>
+                      <a:ext cx="4800600" cy="2419350"/>
+                    </a:xfrm>
+                    <a:prstGeom prst="rect">
+                      <a:avLst/>
+                    </a:prstGeom>
+                    <a:noFill/>
+                    <a:ln>
+                      <a:noFill/>
+                    </a:ln>
+                  </pic:spPr>
+                </pic:pic>
+              </a:graphicData>
+            </a:graphic>
+          </wp:inline>
+        </w:drawing>
+      </w:r>
+    </w:p>
+    <w:p>
+      <w:pPr>
+        <w:keepNext w:val="0"/>
+        <w:keepLines w:val="0"/>
+        <w:widowControl/>
+        <w:numPr>
+          <w:ilvl w:val="0"/>
+          <w:numId w:val="0"/>
+        </w:numPr>
+        <w:suppressLineNumbers w:val="0"/>
+        <w:ind w:firstLine="420" w:firstLineChars="0"/>
+        <w:jc w:val="both"/>
+      </w:pPr>
+    </w:p>
+    <w:p>
+      <w:pPr>
+        <w:keepNext w:val="0"/>
+        <w:keepLines w:val="0"/>
+        <w:widowControl/>
+        <w:numPr>
+          <w:ilvl w:val="0"/>
+          <w:numId w:val="0"/>
+        </w:numPr>
+        <w:suppressLineNumbers w:val="0"/>
+        <w:ind w:firstLine="420" w:firstLineChars="0"/>
+        <w:jc w:val="both"/>
+        <w:rPr>
+          <w:rFonts w:hint="default"/>
+          <w:b/>
+          <w:bCs/>
+        </w:rPr>
+      </w:pPr>
+      <w:r>
+        <w:rPr>
+          <w:rFonts w:hint="default"/>
+          <w:b/>
+          <w:bCs/>
+        </w:rPr>
+        <w:t>Select and Train a Model</w:t>
+      </w:r>
+    </w:p>
+    <w:p>
+      <w:pPr>
+        <w:keepNext w:val="0"/>
+        <w:keepLines w:val="0"/>
+        <w:widowControl/>
+        <w:numPr>
+          <w:ilvl w:val="0"/>
+          <w:numId w:val="0"/>
+        </w:numPr>
+        <w:suppressLineNumbers w:val="0"/>
+        <w:ind w:firstLine="420" w:firstLineChars="0"/>
+        <w:jc w:val="both"/>
+        <w:rPr>
+          <w:rFonts w:hint="default"/>
+          <w:b/>
+          <w:bCs/>
+        </w:rPr>
+      </w:pPr>
+    </w:p>
+    <w:p>
+      <w:pPr>
+        <w:keepNext w:val="0"/>
+        <w:keepLines w:val="0"/>
+        <w:widowControl/>
+        <w:numPr>
+          <w:ilvl w:val="0"/>
+          <w:numId w:val="0"/>
+        </w:numPr>
+        <w:suppressLineNumbers w:val="0"/>
+        <w:ind w:left="420" w:leftChars="0" w:firstLine="420" w:firstLineChars="0"/>
+        <w:jc w:val="both"/>
+        <w:rPr>
+          <w:rFonts w:hint="default"/>
+          <w:b w:val="0"/>
+          <w:bCs w:val="0"/>
+        </w:rPr>
+      </w:pPr>
+      <w:r>
+        <w:rPr>
+          <w:rFonts w:hint="default"/>
+          <w:b w:val="0"/>
+          <w:bCs w:val="0"/>
+        </w:rPr>
+        <w:t>At last! You framed the problem, you got the date and explored it, you sampled a training set and a test set, and you wrote transformation pipelines to clean up and prepare your data for Machine Learning algorithms automatically. You’re now ready to select and train a Machine Learning model. You are now ready to select and train a Machine Learning model.</w:t>
+      </w:r>
+    </w:p>
+    <w:p>
+      <w:pPr>
+        <w:keepNext w:val="0"/>
+        <w:keepLines w:val="0"/>
+        <w:widowControl/>
+        <w:numPr>
+          <w:ilvl w:val="0"/>
+          <w:numId w:val="0"/>
+        </w:numPr>
+        <w:suppressLineNumbers w:val="0"/>
+        <w:ind w:left="420" w:leftChars="0" w:firstLine="420" w:firstLineChars="0"/>
+        <w:jc w:val="both"/>
+        <w:rPr>
+          <w:rFonts w:hint="default"/>
+          <w:b w:val="0"/>
+          <w:bCs w:val="0"/>
+        </w:rPr>
+      </w:pPr>
+    </w:p>
+    <w:p>
+      <w:pPr>
+        <w:keepNext w:val="0"/>
+        <w:keepLines w:val="0"/>
+        <w:widowControl/>
+        <w:numPr>
+          <w:ilvl w:val="0"/>
+          <w:numId w:val="0"/>
+        </w:numPr>
+        <w:suppressLineNumbers w:val="0"/>
+        <w:ind w:firstLine="420" w:firstLineChars="0"/>
+        <w:jc w:val="both"/>
+        <w:rPr>
+          <w:rFonts w:hint="default"/>
+          <w:b/>
+          <w:bCs/>
+        </w:rPr>
+      </w:pPr>
+      <w:r>
+        <w:rPr>
+          <w:rFonts w:hint="default"/>
+          <w:b/>
+          <w:bCs/>
+        </w:rPr>
+        <w:t>Training and Evaluating on the Training Set</w:t>
+      </w:r>
+    </w:p>
+    <w:p>
+      <w:pPr>
+        <w:keepNext w:val="0"/>
+        <w:keepLines w:val="0"/>
+        <w:widowControl/>
+        <w:numPr>
+          <w:ilvl w:val="0"/>
+          <w:numId w:val="0"/>
+        </w:numPr>
+        <w:suppressLineNumbers w:val="0"/>
+        <w:ind w:left="420" w:leftChars="0" w:firstLine="420" w:firstLineChars="0"/>
+        <w:jc w:val="both"/>
+        <w:rPr>
+          <w:rFonts w:hint="default"/>
+          <w:b/>
+          <w:bCs/>
+        </w:rPr>
+      </w:pPr>
+    </w:p>
+    <w:p>
+      <w:pPr>
+        <w:keepNext w:val="0"/>
+        <w:keepLines w:val="0"/>
+        <w:widowControl/>
+        <w:numPr>
+          <w:ilvl w:val="0"/>
+          <w:numId w:val="0"/>
+        </w:numPr>
+        <w:suppressLineNumbers w:val="0"/>
+        <w:ind w:left="420" w:leftChars="0" w:firstLine="420" w:firstLineChars="0"/>
+        <w:jc w:val="both"/>
+        <w:rPr>
+          <w:rFonts w:hint="default"/>
+          <w:b w:val="0"/>
+          <w:bCs w:val="0"/>
+        </w:rPr>
+      </w:pPr>
+      <w:r>
+        <w:rPr>
+          <w:rFonts w:hint="default"/>
+          <w:b w:val="0"/>
+          <w:bCs w:val="0"/>
+        </w:rPr>
+        <w:t>The good news is that thanks to all these previous steps, things are now going to be much simpler than you might think. Let’s first train a Linear Regression model, like did in the previous chapter:</w:t>
+      </w:r>
+    </w:p>
+    <w:p>
+      <w:pPr>
+        <w:keepNext w:val="0"/>
+        <w:keepLines w:val="0"/>
+        <w:widowControl/>
+        <w:numPr>
+          <w:ilvl w:val="0"/>
+          <w:numId w:val="0"/>
+        </w:numPr>
+        <w:suppressLineNumbers w:val="0"/>
+        <w:ind w:left="420" w:leftChars="0" w:firstLine="420" w:firstLineChars="0"/>
+        <w:jc w:val="both"/>
+      </w:pPr>
+      <w:r>
+        <w:drawing>
+          <wp:inline distT="0" distB="0" distL="114300" distR="114300">
+            <wp:extent cx="5273040" cy="854075"/>
+            <wp:effectExtent l="0" t="0" r="3810" b="3175"/>
+            <wp:docPr id="27" name="Picture 4"/>
+            <wp:cNvGraphicFramePr>
+              <a:graphicFrameLocks xmlns:a="http://schemas.openxmlformats.org/drawingml/2006/main" noChangeAspect="1"/>
+            </wp:cNvGraphicFramePr>
+            <a:graphic xmlns:a="http://schemas.openxmlformats.org/drawingml/2006/main">
+              <a:graphicData uri="http://schemas.openxmlformats.org/drawingml/2006/picture">
+                <pic:pic xmlns:pic="http://schemas.openxmlformats.org/drawingml/2006/picture">
+                  <pic:nvPicPr>
+                    <pic:cNvPr id="27" name="Picture 4"/>
+                    <pic:cNvPicPr>
+                      <a:picLocks noChangeAspect="1"/>
+                    </pic:cNvPicPr>
+                  </pic:nvPicPr>
+                  <pic:blipFill>
+                    <a:blip r:embed="rId29"/>
+                    <a:stretch>
+                      <a:fillRect/>
+                    </a:stretch>
+                  </pic:blipFill>
+                  <pic:spPr>
+                    <a:xfrm>
+                      <a:off x="0" y="0"/>
+                      <a:ext cx="5273040" cy="854075"/>
+                    </a:xfrm>
+                    <a:prstGeom prst="rect">
+                      <a:avLst/>
+                    </a:prstGeom>
+                    <a:noFill/>
+                    <a:ln>
+                      <a:noFill/>
+                    </a:ln>
+                  </pic:spPr>
+                </pic:pic>
+              </a:graphicData>
+            </a:graphic>
+          </wp:inline>
+        </w:drawing>
+      </w:r>
+    </w:p>
+    <w:p>
+      <w:pPr>
+        <w:keepNext w:val="0"/>
+        <w:keepLines w:val="0"/>
+        <w:widowControl/>
+        <w:numPr>
+          <w:ilvl w:val="0"/>
+          <w:numId w:val="0"/>
+        </w:numPr>
+        <w:suppressLineNumbers w:val="0"/>
+        <w:ind w:left="420" w:leftChars="0" w:firstLine="420" w:firstLineChars="0"/>
+        <w:jc w:val="both"/>
+        <w:rPr>
+          <w:rFonts w:hint="default"/>
+        </w:rPr>
+      </w:pPr>
+      <w:r>
+        <w:rPr>
+          <w:rFonts w:hint="default"/>
+        </w:rPr>
+        <w:t>Done! Now you have a working Linear Regression model. Let’s try it out on a few instances from the training set:</w:t>
+      </w:r>
+    </w:p>
+    <w:p>
+      <w:pPr>
+        <w:keepNext w:val="0"/>
+        <w:keepLines w:val="0"/>
+        <w:widowControl/>
+        <w:numPr>
+          <w:ilvl w:val="0"/>
+          <w:numId w:val="0"/>
+        </w:numPr>
+        <w:suppressLineNumbers w:val="0"/>
+        <w:ind w:left="420" w:leftChars="0" w:firstLine="420" w:firstLineChars="0"/>
+        <w:jc w:val="both"/>
+      </w:pPr>
+      <w:r>
+        <w:drawing>
+          <wp:inline distT="0" distB="0" distL="114300" distR="114300">
+            <wp:extent cx="5269865" cy="898525"/>
+            <wp:effectExtent l="0" t="0" r="6985" b="15875"/>
+            <wp:docPr id="28" name="Picture 5"/>
+            <wp:cNvGraphicFramePr>
+              <a:graphicFrameLocks xmlns:a="http://schemas.openxmlformats.org/drawingml/2006/main" noChangeAspect="1"/>
+            </wp:cNvGraphicFramePr>
+            <a:graphic xmlns:a="http://schemas.openxmlformats.org/drawingml/2006/main">
+              <a:graphicData uri="http://schemas.openxmlformats.org/drawingml/2006/picture">
+                <pic:pic xmlns:pic="http://schemas.openxmlformats.org/drawingml/2006/picture">
+                  <pic:nvPicPr>
+                    <pic:cNvPr id="28" name="Picture 5"/>
+                    <pic:cNvPicPr>
+                      <a:picLocks noChangeAspect="1"/>
+                    </pic:cNvPicPr>
+                  </pic:nvPicPr>
+                  <pic:blipFill>
+                    <a:blip r:embed="rId30"/>
+                    <a:stretch>
+                      <a:fillRect/>
+                    </a:stretch>
+                  </pic:blipFill>
+                  <pic:spPr>
+                    <a:xfrm>
+                      <a:off x="0" y="0"/>
+                      <a:ext cx="5269865" cy="898525"/>
+                    </a:xfrm>
+                    <a:prstGeom prst="rect">
+                      <a:avLst/>
+                    </a:prstGeom>
+                    <a:noFill/>
+                    <a:ln>
+                      <a:noFill/>
+                    </a:ln>
+                  </pic:spPr>
+                </pic:pic>
+              </a:graphicData>
+            </a:graphic>
+          </wp:inline>
+        </w:drawing>
+      </w:r>
+    </w:p>
+    <w:p>
+      <w:pPr>
+        <w:keepNext w:val="0"/>
+        <w:keepLines w:val="0"/>
+        <w:widowControl/>
+        <w:numPr>
+          <w:ilvl w:val="0"/>
+          <w:numId w:val="0"/>
+        </w:numPr>
+        <w:suppressLineNumbers w:val="0"/>
+        <w:ind w:left="420" w:leftChars="0" w:firstLine="420" w:firstLineChars="0"/>
+        <w:jc w:val="both"/>
+        <w:rPr>
+          <w:rFonts w:hint="default"/>
+        </w:rPr>
+      </w:pPr>
+      <w:r>
+        <w:rPr>
+          <w:rFonts w:hint="default"/>
+        </w:rPr>
+        <w:t>It works, although the predictions are not exactly accurate (e.g the first prediction is off by close to 40%). Let’s measure this regression model’s RMS on the whole training set using Scikit-Learn’s mean_squared_error function:</w:t>
+      </w:r>
+    </w:p>
+    <w:p>
+      <w:pPr>
+        <w:keepNext w:val="0"/>
+        <w:keepLines w:val="0"/>
+        <w:widowControl/>
+        <w:numPr>
+          <w:ilvl w:val="0"/>
+          <w:numId w:val="0"/>
+        </w:numPr>
+        <w:suppressLineNumbers w:val="0"/>
+        <w:ind w:left="420" w:leftChars="0" w:firstLine="420" w:firstLineChars="0"/>
+        <w:jc w:val="both"/>
+      </w:pPr>
+      <w:r>
+        <w:drawing>
+          <wp:inline distT="0" distB="0" distL="114300" distR="114300">
+            <wp:extent cx="4838700" cy="1123950"/>
+            <wp:effectExtent l="0" t="0" r="0" b="0"/>
+            <wp:docPr id="29" name="Picture 6"/>
+            <wp:cNvGraphicFramePr>
+              <a:graphicFrameLocks xmlns:a="http://schemas.openxmlformats.org/drawingml/2006/main" noChangeAspect="1"/>
+            </wp:cNvGraphicFramePr>
+            <a:graphic xmlns:a="http://schemas.openxmlformats.org/drawingml/2006/main">
+              <a:graphicData uri="http://schemas.openxmlformats.org/drawingml/2006/picture">
+                <pic:pic xmlns:pic="http://schemas.openxmlformats.org/drawingml/2006/picture">
+                  <pic:nvPicPr>
+                    <pic:cNvPr id="29" name="Picture 6"/>
+                    <pic:cNvPicPr>
+                      <a:picLocks noChangeAspect="1"/>
+                    </pic:cNvPicPr>
+                  </pic:nvPicPr>
+                  <pic:blipFill>
+                    <a:blip r:embed="rId31"/>
+                    <a:stretch>
+                      <a:fillRect/>
+                    </a:stretch>
+                  </pic:blipFill>
+                  <pic:spPr>
+                    <a:xfrm>
+                      <a:off x="0" y="0"/>
+                      <a:ext cx="4838700" cy="1123950"/>
+                    </a:xfrm>
+                    <a:prstGeom prst="rect">
+                      <a:avLst/>
+                    </a:prstGeom>
+                    <a:noFill/>
+                    <a:ln>
+                      <a:noFill/>
+                    </a:ln>
+                  </pic:spPr>
+                </pic:pic>
+              </a:graphicData>
+            </a:graphic>
+          </wp:inline>
+        </w:drawing>
+      </w:r>
+    </w:p>
+    <w:p>
+      <w:pPr>
+        <w:keepNext w:val="0"/>
+        <w:keepLines w:val="0"/>
+        <w:widowControl/>
+        <w:numPr>
+          <w:ilvl w:val="0"/>
+          <w:numId w:val="0"/>
+        </w:numPr>
+        <w:suppressLineNumbers w:val="0"/>
+        <w:ind w:left="420" w:leftChars="0" w:firstLine="420" w:firstLineChars="0"/>
+        <w:jc w:val="both"/>
+        <w:rPr>
+          <w:rFonts w:hint="default"/>
+        </w:rPr>
+      </w:pPr>
+      <w:r>
+        <w:rPr>
+          <w:rFonts w:hint="default"/>
+        </w:rPr>
+        <w:t>Okay, this is better than nothing but clearly not a great score: most district’s median_housing_values range between $120,000 and $265,000, so a typical prediction error of $68,628 is not very satisfying. This is an example of a model under-fitting the training data. When this happens it can mean that the features do not provide enough information to make good predictions, or that the model is not powerful enough. As we say in the previous chapter, the main ways to fix under-fitting are select a more powerful model, to feed the training algorithm with better features to reduce the constraints on the model. This model is not regularized, so this rules out the last option. You could try to add more features (e.g., the log of the population), but let’s try a more complex model to see how it does.</w:t>
+      </w:r>
+    </w:p>
+    <w:p>
+      <w:pPr>
+        <w:keepNext w:val="0"/>
+        <w:keepLines w:val="0"/>
+        <w:widowControl/>
+        <w:numPr>
+          <w:ilvl w:val="0"/>
+          <w:numId w:val="0"/>
+        </w:numPr>
+        <w:suppressLineNumbers w:val="0"/>
+        <w:ind w:left="420" w:leftChars="0" w:firstLine="420" w:firstLineChars="0"/>
+        <w:jc w:val="both"/>
+        <w:rPr>
+          <w:rFonts w:hint="default"/>
+        </w:rPr>
+      </w:pPr>
+      <w:r>
+        <w:rPr>
+          <w:rFonts w:hint="default"/>
+        </w:rPr>
+        <w:t>Let’s train a DecisionTreeRegressor. This is a powerful model, capable of finding nonlinear relationships in the data (Decision Trees are presented in detail in Chapter 6). The code should look familiar by now:</w:t>
+      </w:r>
+    </w:p>
+    <w:p>
+      <w:pPr>
+        <w:keepNext w:val="0"/>
+        <w:keepLines w:val="0"/>
+        <w:widowControl/>
+        <w:numPr>
+          <w:ilvl w:val="0"/>
+          <w:numId w:val="0"/>
+        </w:numPr>
+        <w:suppressLineNumbers w:val="0"/>
+        <w:ind w:left="420" w:leftChars="0" w:firstLine="420" w:firstLineChars="0"/>
+        <w:jc w:val="both"/>
+        <w:rPr>
+          <w:rFonts w:hint="default"/>
+        </w:rPr>
+      </w:pPr>
+    </w:p>
+    <w:p>
+      <w:pPr>
+        <w:keepNext w:val="0"/>
+        <w:keepLines w:val="0"/>
+        <w:widowControl/>
+        <w:numPr>
+          <w:ilvl w:val="0"/>
+          <w:numId w:val="0"/>
+        </w:numPr>
+        <w:suppressLineNumbers w:val="0"/>
+        <w:ind w:left="420" w:leftChars="0" w:firstLine="420" w:firstLineChars="0"/>
+        <w:jc w:val="both"/>
+      </w:pPr>
+      <w:r>
+        <w:drawing>
+          <wp:inline distT="0" distB="0" distL="114300" distR="114300">
+            <wp:extent cx="5272405" cy="2692400"/>
+            <wp:effectExtent l="0" t="0" r="4445" b="12700"/>
+            <wp:docPr id="31" name="Picture 8"/>
+            <wp:cNvGraphicFramePr>
+              <a:graphicFrameLocks xmlns:a="http://schemas.openxmlformats.org/drawingml/2006/main" noChangeAspect="1"/>
+            </wp:cNvGraphicFramePr>
+            <a:graphic xmlns:a="http://schemas.openxmlformats.org/drawingml/2006/main">
+              <a:graphicData uri="http://schemas.openxmlformats.org/drawingml/2006/picture">
+                <pic:pic xmlns:pic="http://schemas.openxmlformats.org/drawingml/2006/picture">
+                  <pic:nvPicPr>
+                    <pic:cNvPr id="31" name="Picture 8"/>
+                    <pic:cNvPicPr>
+                      <a:picLocks noChangeAspect="1"/>
+                    </pic:cNvPicPr>
+                  </pic:nvPicPr>
+                  <pic:blipFill>
+                    <a:blip r:embed="rId32"/>
+                    <a:stretch>
+                      <a:fillRect/>
+                    </a:stretch>
+                  </pic:blipFill>
+                  <pic:spPr>
+                    <a:xfrm>
+                      <a:off x="0" y="0"/>
+                      <a:ext cx="5272405" cy="2692400"/>
+                    </a:xfrm>
+                    <a:prstGeom prst="rect">
+                      <a:avLst/>
+                    </a:prstGeom>
+                    <a:noFill/>
+                    <a:ln>
+                      <a:noFill/>
+                    </a:ln>
+                  </pic:spPr>
+                </pic:pic>
+              </a:graphicData>
+            </a:graphic>
+          </wp:inline>
+        </w:drawing>
+      </w:r>
+    </w:p>
+    <w:p>
+      <w:pPr>
+        <w:keepNext w:val="0"/>
+        <w:keepLines w:val="0"/>
+        <w:widowControl/>
+        <w:numPr>
+          <w:ilvl w:val="0"/>
+          <w:numId w:val="0"/>
+        </w:numPr>
+        <w:suppressLineNumbers w:val="0"/>
+        <w:ind w:left="420" w:leftChars="0" w:firstLine="420" w:firstLineChars="0"/>
+        <w:jc w:val="both"/>
+      </w:pPr>
+    </w:p>
+    <w:p>
+      <w:pPr>
+        <w:keepNext w:val="0"/>
+        <w:keepLines w:val="0"/>
+        <w:widowControl/>
+        <w:numPr>
+          <w:ilvl w:val="0"/>
+          <w:numId w:val="0"/>
+        </w:numPr>
+        <w:suppressLineNumbers w:val="0"/>
+        <w:ind w:left="420" w:leftChars="0" w:firstLine="420" w:firstLineChars="0"/>
+        <w:jc w:val="both"/>
+        <w:rPr>
+          <w:rFonts w:hint="default"/>
+        </w:rPr>
+      </w:pPr>
+      <w:r>
+        <w:rPr>
+          <w:rFonts w:hint="default"/>
+        </w:rPr>
+        <w:t xml:space="preserve">Wait, what!? No error at all? Could this model really be absolutely perfect? Of course, it is much more likely than the model has badly over-fit the data. How can you be sure? As we saw earlier, you don’t want to test the test, until you are ready to launch a model you are confident about, so you need to use part of the training set for training, and part for model validation. </w:t>
+      </w:r>
+    </w:p>
+    <w:p>
+      <w:pPr>
+        <w:keepNext w:val="0"/>
+        <w:keepLines w:val="0"/>
+        <w:widowControl/>
+        <w:numPr>
+          <w:ilvl w:val="0"/>
+          <w:numId w:val="0"/>
+        </w:numPr>
+        <w:suppressLineNumbers w:val="0"/>
+        <w:ind w:left="420" w:leftChars="0" w:firstLine="420" w:firstLineChars="0"/>
+        <w:jc w:val="both"/>
+        <w:rPr>
+          <w:rFonts w:hint="default"/>
+        </w:rPr>
+      </w:pPr>
+    </w:p>
+    <w:p>
+      <w:pPr>
+        <w:keepNext w:val="0"/>
+        <w:keepLines w:val="0"/>
+        <w:widowControl/>
+        <w:numPr>
+          <w:ilvl w:val="0"/>
+          <w:numId w:val="0"/>
+        </w:numPr>
+        <w:suppressLineNumbers w:val="0"/>
+        <w:ind w:left="420" w:leftChars="0" w:firstLine="420" w:firstLineChars="0"/>
+        <w:jc w:val="both"/>
+        <w:rPr>
+          <w:rFonts w:hint="default"/>
+          <w:b/>
+          <w:bCs/>
+        </w:rPr>
+      </w:pPr>
+      <w:r>
+        <w:rPr>
+          <w:rFonts w:hint="default"/>
+          <w:b/>
+          <w:bCs/>
+        </w:rPr>
+        <w:t>Better Evaluation Using Cross-Validation</w:t>
+      </w:r>
+    </w:p>
+    <w:p>
+      <w:pPr>
+        <w:keepNext w:val="0"/>
+        <w:keepLines w:val="0"/>
+        <w:widowControl/>
+        <w:numPr>
+          <w:ilvl w:val="0"/>
+          <w:numId w:val="0"/>
+        </w:numPr>
+        <w:suppressLineNumbers w:val="0"/>
+        <w:ind w:left="420" w:leftChars="0" w:firstLine="420" w:firstLineChars="0"/>
+        <w:jc w:val="both"/>
+        <w:rPr>
+          <w:rFonts w:hint="default"/>
+          <w:b/>
+          <w:bCs/>
+        </w:rPr>
+      </w:pPr>
+    </w:p>
+    <w:p>
+      <w:pPr>
+        <w:keepNext w:val="0"/>
+        <w:keepLines w:val="0"/>
+        <w:widowControl/>
+        <w:numPr>
+          <w:ilvl w:val="0"/>
+          <w:numId w:val="0"/>
+        </w:numPr>
+        <w:suppressLineNumbers w:val="0"/>
+        <w:ind w:left="420" w:leftChars="0" w:firstLine="420" w:firstLineChars="0"/>
+        <w:jc w:val="both"/>
+        <w:rPr>
+          <w:rFonts w:hint="default"/>
+          <w:b w:val="0"/>
+          <w:bCs w:val="0"/>
+        </w:rPr>
+      </w:pPr>
+      <w:r>
+        <w:rPr>
+          <w:rFonts w:hint="default"/>
+          <w:b w:val="0"/>
+          <w:bCs w:val="0"/>
+        </w:rPr>
+        <w:t>One way to evaluate the Decision Tree would be to use the train_test_split function to split the training set into a smaller training set and a validation set, then train your models against the smaller training set and evaluate them against the validation set. It’s a bit of work, but nothing too difficult and it would work fairly well.</w:t>
+      </w:r>
+    </w:p>
+    <w:p>
+      <w:pPr>
+        <w:keepNext w:val="0"/>
+        <w:keepLines w:val="0"/>
+        <w:widowControl/>
+        <w:numPr>
+          <w:ilvl w:val="0"/>
+          <w:numId w:val="0"/>
+        </w:numPr>
+        <w:suppressLineNumbers w:val="0"/>
+        <w:ind w:left="420" w:leftChars="0" w:firstLine="420" w:firstLineChars="0"/>
+        <w:jc w:val="both"/>
+        <w:rPr>
+          <w:rFonts w:hint="default"/>
+          <w:b w:val="0"/>
+          <w:bCs w:val="0"/>
+        </w:rPr>
+      </w:pPr>
+      <w:r>
+        <w:rPr>
+          <w:rFonts w:hint="default"/>
+          <w:b w:val="0"/>
+          <w:bCs w:val="0"/>
+        </w:rPr>
+        <w:t>A great alternative is to use Scikit-Learn’s cross-validation feature. The following code performs K-fold cross-validation: it randomly splts the training set into 10 distinct subsets called folds, then it trains and evaluates the Decision Tree model 10 times, picking a different fold for evaluation every time and training on the other 9 folds. The result is an array containing the 10 evaluation scores</w:t>
+      </w:r>
+    </w:p>
+    <w:p>
+      <w:pPr>
+        <w:keepNext w:val="0"/>
+        <w:keepLines w:val="0"/>
+        <w:widowControl/>
+        <w:numPr>
+          <w:ilvl w:val="0"/>
+          <w:numId w:val="0"/>
+        </w:numPr>
+        <w:suppressLineNumbers w:val="0"/>
+        <w:ind w:left="420" w:leftChars="0" w:firstLine="420" w:firstLineChars="0"/>
+        <w:jc w:val="both"/>
+      </w:pPr>
+      <w:r>
+        <w:drawing>
+          <wp:inline distT="0" distB="0" distL="114300" distR="114300">
+            <wp:extent cx="5270500" cy="339090"/>
+            <wp:effectExtent l="0" t="0" r="6350" b="3810"/>
+            <wp:docPr id="32" name="Picture 9"/>
+            <wp:cNvGraphicFramePr>
+              <a:graphicFrameLocks xmlns:a="http://schemas.openxmlformats.org/drawingml/2006/main" noChangeAspect="1"/>
+            </wp:cNvGraphicFramePr>
+            <a:graphic xmlns:a="http://schemas.openxmlformats.org/drawingml/2006/main">
+              <a:graphicData uri="http://schemas.openxmlformats.org/drawingml/2006/picture">
+                <pic:pic xmlns:pic="http://schemas.openxmlformats.org/drawingml/2006/picture">
+                  <pic:nvPicPr>
+                    <pic:cNvPr id="32" name="Picture 9"/>
+                    <pic:cNvPicPr>
+                      <a:picLocks noChangeAspect="1"/>
+                    </pic:cNvPicPr>
+                  </pic:nvPicPr>
+                  <pic:blipFill>
+                    <a:blip r:embed="rId33"/>
+                    <a:stretch>
+                      <a:fillRect/>
+                    </a:stretch>
+                  </pic:blipFill>
+                  <pic:spPr>
+                    <a:xfrm>
+                      <a:off x="0" y="0"/>
+                      <a:ext cx="5270500" cy="339090"/>
+                    </a:xfrm>
+                    <a:prstGeom prst="rect">
+                      <a:avLst/>
+                    </a:prstGeom>
+                    <a:noFill/>
+                    <a:ln>
+                      <a:noFill/>
+                    </a:ln>
+                  </pic:spPr>
+                </pic:pic>
+              </a:graphicData>
+            </a:graphic>
+          </wp:inline>
+        </w:drawing>
+      </w:r>
+    </w:p>
+    <w:p>
+      <w:pPr>
+        <w:keepNext w:val="0"/>
+        <w:keepLines w:val="0"/>
+        <w:widowControl/>
+        <w:numPr>
+          <w:ilvl w:val="0"/>
+          <w:numId w:val="0"/>
+        </w:numPr>
+        <w:suppressLineNumbers w:val="0"/>
+        <w:ind w:left="420" w:leftChars="0" w:firstLine="420" w:firstLineChars="0"/>
+        <w:jc w:val="both"/>
+        <w:rPr>
+          <w:rFonts w:hint="default"/>
+        </w:rPr>
+      </w:pPr>
+      <w:r>
+        <w:rPr>
+          <w:rFonts w:hint="default"/>
+        </w:rPr>
+        <w:t>Scikit-Learn cross validation features expect a utility function (greater is better) rather than a cost-function (lower is better), so the scoring function is actually the opposite of the MSE (i.e, a negative value), which is why the preceding code computes -scores before calculating the square root.</w:t>
+      </w:r>
+    </w:p>
+    <w:p>
+      <w:pPr>
+        <w:keepNext w:val="0"/>
+        <w:keepLines w:val="0"/>
+        <w:widowControl/>
+        <w:numPr>
+          <w:ilvl w:val="0"/>
+          <w:numId w:val="0"/>
+        </w:numPr>
+        <w:suppressLineNumbers w:val="0"/>
+        <w:ind w:left="420" w:leftChars="0" w:firstLine="420" w:firstLineChars="0"/>
+        <w:jc w:val="both"/>
+        <w:rPr>
+          <w:rFonts w:hint="default"/>
+        </w:rPr>
+      </w:pPr>
+      <w:r>
+        <w:rPr>
+          <w:rFonts w:hint="default"/>
+        </w:rPr>
+        <w:t>Let’s look at the results:</w:t>
+      </w:r>
+    </w:p>
+    <w:p>
+      <w:pPr>
+        <w:keepNext w:val="0"/>
+        <w:keepLines w:val="0"/>
+        <w:widowControl/>
+        <w:numPr>
+          <w:ilvl w:val="0"/>
+          <w:numId w:val="0"/>
+        </w:numPr>
+        <w:suppressLineNumbers w:val="0"/>
+        <w:ind w:left="420" w:leftChars="0" w:firstLine="420" w:firstLineChars="0"/>
+        <w:jc w:val="both"/>
+        <w:rPr>
+          <w:rFonts w:hint="default"/>
+        </w:rPr>
+      </w:pPr>
+    </w:p>
+    <w:p>
+      <w:pPr>
+        <w:keepNext w:val="0"/>
+        <w:keepLines w:val="0"/>
+        <w:widowControl/>
+        <w:numPr>
+          <w:ilvl w:val="0"/>
+          <w:numId w:val="0"/>
+        </w:numPr>
+        <w:suppressLineNumbers w:val="0"/>
+        <w:jc w:val="both"/>
+      </w:pPr>
+      <w:r>
+        <w:drawing>
+          <wp:inline distT="0" distB="0" distL="114300" distR="114300">
+            <wp:extent cx="5267325" cy="1905000"/>
+            <wp:effectExtent l="0" t="0" r="9525" b="0"/>
+            <wp:docPr id="33" name="Picture 10"/>
+            <wp:cNvGraphicFramePr>
+              <a:graphicFrameLocks xmlns:a="http://schemas.openxmlformats.org/drawingml/2006/main" noChangeAspect="1"/>
+            </wp:cNvGraphicFramePr>
+            <a:graphic xmlns:a="http://schemas.openxmlformats.org/drawingml/2006/main">
+              <a:graphicData uri="http://schemas.openxmlformats.org/drawingml/2006/picture">
+                <pic:pic xmlns:pic="http://schemas.openxmlformats.org/drawingml/2006/picture">
+                  <pic:nvPicPr>
+                    <pic:cNvPr id="33" name="Picture 10"/>
+                    <pic:cNvPicPr>
+                      <a:picLocks noChangeAspect="1"/>
+                    </pic:cNvPicPr>
+                  </pic:nvPicPr>
+                  <pic:blipFill>
+                    <a:blip r:embed="rId34"/>
+                    <a:stretch>
+                      <a:fillRect/>
+                    </a:stretch>
+                  </pic:blipFill>
+                  <pic:spPr>
+                    <a:xfrm>
+                      <a:off x="0" y="0"/>
+                      <a:ext cx="5267325" cy="1905000"/>
+                    </a:xfrm>
+                    <a:prstGeom prst="rect">
+                      <a:avLst/>
+                    </a:prstGeom>
+                    <a:noFill/>
+                    <a:ln>
+                      <a:noFill/>
+                    </a:ln>
+                  </pic:spPr>
+                </pic:pic>
+              </a:graphicData>
+            </a:graphic>
+          </wp:inline>
+        </w:drawing>
+      </w:r>
+    </w:p>
+    <w:p>
+      <w:pPr>
+        <w:keepNext w:val="0"/>
+        <w:keepLines w:val="0"/>
+        <w:widowControl/>
+        <w:numPr>
+          <w:ilvl w:val="0"/>
+          <w:numId w:val="0"/>
+        </w:numPr>
+        <w:suppressLineNumbers w:val="0"/>
+        <w:ind w:left="420" w:leftChars="0" w:firstLine="420" w:firstLineChars="0"/>
+        <w:jc w:val="both"/>
+        <w:rPr>
+          <w:rFonts w:hint="default"/>
+        </w:rPr>
+      </w:pPr>
+      <w:r>
+        <w:rPr>
+          <w:rFonts w:hint="default"/>
+        </w:rPr>
+        <w:t>Now the Decision Three doesn’t look as good as it did earlier. In fact, it seems to perform worse than the Linear Regression model at all! Notice that cross validation allows you to get no only an estimate of the performance of your model, but also a measure of how precise this estimate is (i.e, its standard deviation). The Decision Tree has a score of aproximately 71,260 +- 2418. You would not have this information if you just used one validation set. But cross-validation comes at the cost of training the model several times, so it is not always possible.</w:t>
+      </w:r>
+    </w:p>
+    <w:p>
+      <w:pPr>
+        <w:keepNext w:val="0"/>
+        <w:keepLines w:val="0"/>
+        <w:widowControl/>
+        <w:numPr>
+          <w:ilvl w:val="0"/>
+          <w:numId w:val="0"/>
+        </w:numPr>
+        <w:suppressLineNumbers w:val="0"/>
+        <w:ind w:left="420" w:leftChars="0" w:firstLine="420" w:firstLineChars="0"/>
+        <w:jc w:val="both"/>
+        <w:rPr>
+          <w:rFonts w:hint="default"/>
+        </w:rPr>
+      </w:pPr>
+      <w:r>
+        <w:rPr>
+          <w:rFonts w:hint="default"/>
+        </w:rPr>
+        <w:t>Let’s compute the same scores for the Linear Regression model just to be sure.</w:t>
+      </w:r>
+    </w:p>
+    <w:p>
+      <w:pPr>
+        <w:keepNext w:val="0"/>
+        <w:keepLines w:val="0"/>
+        <w:widowControl/>
+        <w:numPr>
+          <w:ilvl w:val="0"/>
+          <w:numId w:val="0"/>
+        </w:numPr>
+        <w:suppressLineNumbers w:val="0"/>
+        <w:jc w:val="both"/>
+      </w:pPr>
+      <w:r>
+        <w:drawing>
+          <wp:inline distT="0" distB="0" distL="114300" distR="114300">
+            <wp:extent cx="5271135" cy="853440"/>
+            <wp:effectExtent l="0" t="0" r="5715" b="3810"/>
+            <wp:docPr id="34" name="Picture 11"/>
+            <wp:cNvGraphicFramePr>
+              <a:graphicFrameLocks xmlns:a="http://schemas.openxmlformats.org/drawingml/2006/main" noChangeAspect="1"/>
+            </wp:cNvGraphicFramePr>
+            <a:graphic xmlns:a="http://schemas.openxmlformats.org/drawingml/2006/main">
+              <a:graphicData uri="http://schemas.openxmlformats.org/drawingml/2006/picture">
+                <pic:pic xmlns:pic="http://schemas.openxmlformats.org/drawingml/2006/picture">
+                  <pic:nvPicPr>
+                    <pic:cNvPr id="34" name="Picture 11"/>
+                    <pic:cNvPicPr>
+                      <a:picLocks noChangeAspect="1"/>
+                    </pic:cNvPicPr>
+                  </pic:nvPicPr>
+                  <pic:blipFill>
+                    <a:blip r:embed="rId35"/>
+                    <a:stretch>
+                      <a:fillRect/>
+                    </a:stretch>
+                  </pic:blipFill>
+                  <pic:spPr>
+                    <a:xfrm>
+                      <a:off x="0" y="0"/>
+                      <a:ext cx="5271135" cy="853440"/>
+                    </a:xfrm>
+                    <a:prstGeom prst="rect">
+                      <a:avLst/>
+                    </a:prstGeom>
+                    <a:noFill/>
+                    <a:ln>
+                      <a:noFill/>
+                    </a:ln>
+                  </pic:spPr>
+                </pic:pic>
+              </a:graphicData>
+            </a:graphic>
+          </wp:inline>
+        </w:drawing>
+      </w:r>
+    </w:p>
+    <w:p>
+      <w:pPr>
+        <w:keepNext w:val="0"/>
+        <w:keepLines w:val="0"/>
+        <w:widowControl/>
+        <w:numPr>
+          <w:ilvl w:val="0"/>
+          <w:numId w:val="0"/>
+        </w:numPr>
+        <w:suppressLineNumbers w:val="0"/>
+        <w:ind w:left="420" w:leftChars="0" w:firstLine="420" w:firstLineChars="0"/>
+        <w:jc w:val="both"/>
+        <w:rPr>
+          <w:rFonts w:hint="default"/>
+        </w:rPr>
+      </w:pPr>
+      <w:r>
+        <w:rPr>
+          <w:rFonts w:hint="default"/>
+        </w:rPr>
+        <w:t>That’s right, the Decision Tree model is overfitting so badly that it performs worst than the Linear Regression model.</w:t>
+      </w:r>
+    </w:p>
+    <w:p>
+      <w:pPr>
+        <w:keepNext w:val="0"/>
+        <w:keepLines w:val="0"/>
+        <w:widowControl/>
+        <w:numPr>
+          <w:ilvl w:val="0"/>
+          <w:numId w:val="0"/>
+        </w:numPr>
+        <w:suppressLineNumbers w:val="0"/>
+        <w:ind w:left="420" w:leftChars="0" w:firstLine="420" w:firstLineChars="0"/>
+        <w:jc w:val="both"/>
+        <w:rPr>
+          <w:rFonts w:hint="default"/>
+        </w:rPr>
+      </w:pPr>
+      <w:r>
+        <w:rPr>
+          <w:rFonts w:hint="default"/>
+        </w:rPr>
+        <w:t>Let’s try one last model now: the RandomForestRegressor. As we will se in Chapter 7, Random Forests work by training many Decision Trees on random subset features, then averaging out their predictions. Building a model on top of many other models is called Ensemble Learning and it is often a great way to push ML algorithms even further. We will skip most of the code since it is essentially the same as for other methods.</w:t>
+      </w:r>
+    </w:p>
+    <w:p>
+      <w:pPr>
+        <w:keepNext w:val="0"/>
+        <w:keepLines w:val="0"/>
+        <w:widowControl/>
+        <w:numPr>
+          <w:ilvl w:val="0"/>
+          <w:numId w:val="0"/>
+        </w:numPr>
+        <w:suppressLineNumbers w:val="0"/>
+        <w:jc w:val="both"/>
+      </w:pPr>
+      <w:r>
+        <w:drawing>
+          <wp:inline distT="0" distB="0" distL="114300" distR="114300">
+            <wp:extent cx="5271135" cy="1161415"/>
+            <wp:effectExtent l="0" t="0" r="5715" b="635"/>
+            <wp:docPr id="35" name="Picture 12"/>
+            <wp:cNvGraphicFramePr>
+              <a:graphicFrameLocks xmlns:a="http://schemas.openxmlformats.org/drawingml/2006/main" noChangeAspect="1"/>
+            </wp:cNvGraphicFramePr>
+            <a:graphic xmlns:a="http://schemas.openxmlformats.org/drawingml/2006/main">
+              <a:graphicData uri="http://schemas.openxmlformats.org/drawingml/2006/picture">
+                <pic:pic xmlns:pic="http://schemas.openxmlformats.org/drawingml/2006/picture">
+                  <pic:nvPicPr>
+                    <pic:cNvPr id="35" name="Picture 12"/>
+                    <pic:cNvPicPr>
+                      <a:picLocks noChangeAspect="1"/>
+                    </pic:cNvPicPr>
+                  </pic:nvPicPr>
+                  <pic:blipFill>
+                    <a:blip r:embed="rId36"/>
+                    <a:stretch>
+                      <a:fillRect/>
+                    </a:stretch>
+                  </pic:blipFill>
+                  <pic:spPr>
+                    <a:xfrm>
+                      <a:off x="0" y="0"/>
+                      <a:ext cx="5271135" cy="1161415"/>
+                    </a:xfrm>
+                    <a:prstGeom prst="rect">
+                      <a:avLst/>
+                    </a:prstGeom>
+                    <a:noFill/>
+                    <a:ln>
+                      <a:noFill/>
+                    </a:ln>
+                  </pic:spPr>
+                </pic:pic>
+              </a:graphicData>
+            </a:graphic>
+          </wp:inline>
+        </w:drawing>
+      </w:r>
+    </w:p>
+    <w:p>
+      <w:pPr>
+        <w:keepNext w:val="0"/>
+        <w:keepLines w:val="0"/>
+        <w:widowControl/>
+        <w:numPr>
+          <w:ilvl w:val="0"/>
+          <w:numId w:val="0"/>
+        </w:numPr>
+        <w:suppressLineNumbers w:val="0"/>
+        <w:ind w:firstLine="420" w:firstLineChars="0"/>
+        <w:jc w:val="both"/>
+      </w:pPr>
+    </w:p>
+    <w:p>
+      <w:pPr>
+        <w:keepNext w:val="0"/>
+        <w:keepLines w:val="0"/>
+        <w:widowControl/>
+        <w:numPr>
+          <w:ilvl w:val="0"/>
+          <w:numId w:val="0"/>
+        </w:numPr>
+        <w:suppressLineNumbers w:val="0"/>
+        <w:ind w:left="420" w:leftChars="0" w:firstLine="420" w:firstLineChars="0"/>
+        <w:jc w:val="both"/>
+        <w:rPr>
+          <w:rFonts w:hint="default"/>
+        </w:rPr>
+      </w:pPr>
+      <w:r>
+        <w:rPr>
+          <w:rFonts w:hint="default"/>
+        </w:rPr>
+        <w:t>This is much better: Random Forest look very promising. However, note that the score on the training set is still much lower than on the validation sets, meaning that the model is still over-fitting the training set. Possible solutions for over-fitting are to simplify the model, constrain int (i.e, regularize it), ot to get a lot more of training data. However, before you dive much deeper in Random Forests, you should try out many other models from various categories of Machine Learning algorithms (several Support Vector Machines with different kernels, possibly a neural network, etc.), without spending too much time tweaking the hyper-parameters. The goal is to shortlist a few (two to five) a promising models.</w:t>
+      </w:r>
+    </w:p>
+    <w:p>
+      <w:pPr>
+        <w:keepNext w:val="0"/>
+        <w:keepLines w:val="0"/>
+        <w:widowControl/>
+        <w:numPr>
+          <w:ilvl w:val="0"/>
+          <w:numId w:val="0"/>
+        </w:numPr>
+        <w:suppressLineNumbers w:val="0"/>
+        <w:ind w:left="420" w:leftChars="0" w:firstLine="420" w:firstLineChars="0"/>
+        <w:jc w:val="both"/>
+        <w:rPr>
+          <w:rFonts w:hint="default"/>
+        </w:rPr>
+      </w:pPr>
+      <w:r>
+        <w:rPr>
+          <w:rFonts w:hint="default"/>
+        </w:rPr>
+        <w:t>You should save every model you experiment with, so you can come back easily to any model you want. Make sure you save both the hyper-parameters and the trained parameters, as well as the cross-validation scores and perhaps the actual predictions as well. This will allow you to easily compare scores across model types, and compare the types of errors they make. You can easily save Scikit-Learn models by using Python’s pickle module, or using sklearn.externals.joblib, which is more efficient at serializing large NumPy arrays.</w:t>
+      </w:r>
+    </w:p>
+    <w:p>
+      <w:pPr>
+        <w:keepNext w:val="0"/>
+        <w:keepLines w:val="0"/>
+        <w:widowControl/>
+        <w:numPr>
+          <w:ilvl w:val="0"/>
+          <w:numId w:val="0"/>
+        </w:numPr>
+        <w:suppressLineNumbers w:val="0"/>
+        <w:ind w:left="420" w:leftChars="0" w:firstLine="420" w:firstLineChars="0"/>
+        <w:jc w:val="both"/>
+        <w:rPr>
+          <w:rFonts w:hint="default"/>
+        </w:rPr>
+      </w:pPr>
+    </w:p>
+    <w:p>
+      <w:pPr>
+        <w:keepNext w:val="0"/>
+        <w:keepLines w:val="0"/>
+        <w:widowControl/>
+        <w:numPr>
+          <w:ilvl w:val="0"/>
+          <w:numId w:val="0"/>
+        </w:numPr>
+        <w:suppressLineNumbers w:val="0"/>
+        <w:jc w:val="both"/>
+        <w:rPr>
+          <w:rFonts w:hint="default"/>
+          <w:b/>
+          <w:bCs/>
+          <w:lang w:val="pt"/>
+        </w:rPr>
+      </w:pPr>
+      <w:r>
+        <w:rPr>
+          <w:rFonts w:hint="default"/>
+          <w:b/>
+          <w:bCs/>
+          <w:lang w:val="pt"/>
+        </w:rPr>
+        <w:t>Fine-Tune your Model</w:t>
+      </w:r>
+    </w:p>
+    <w:p>
+      <w:pPr>
+        <w:keepNext w:val="0"/>
+        <w:keepLines w:val="0"/>
+        <w:widowControl/>
+        <w:numPr>
+          <w:ilvl w:val="0"/>
+          <w:numId w:val="0"/>
+        </w:numPr>
+        <w:suppressLineNumbers w:val="0"/>
+        <w:jc w:val="both"/>
+        <w:rPr>
+          <w:rFonts w:hint="default"/>
+          <w:b/>
+          <w:bCs/>
+          <w:lang w:val="pt"/>
+        </w:rPr>
+      </w:pPr>
+    </w:p>
+    <w:p>
+      <w:pPr>
+        <w:keepNext w:val="0"/>
+        <w:keepLines w:val="0"/>
+        <w:widowControl/>
+        <w:numPr>
+          <w:ilvl w:val="0"/>
+          <w:numId w:val="0"/>
+        </w:numPr>
+        <w:suppressLineNumbers w:val="0"/>
+        <w:ind w:firstLine="420" w:firstLineChars="0"/>
+        <w:jc w:val="both"/>
+        <w:rPr>
+          <w:rFonts w:hint="default"/>
+          <w:b w:val="0"/>
+          <w:bCs w:val="0"/>
+          <w:lang w:val="pt"/>
+        </w:rPr>
+      </w:pPr>
+      <w:r>
+        <w:rPr>
+          <w:rFonts w:hint="default"/>
+          <w:b w:val="0"/>
+          <w:bCs w:val="0"/>
+          <w:lang w:val="pt"/>
+        </w:rPr>
+        <w:t>Let’s assume that you now have a shortlist of promising models. You now need to fine-tune them. Let’s look at a few ways you can do that.</w:t>
+      </w:r>
+    </w:p>
+    <w:p>
+      <w:pPr>
+        <w:keepNext w:val="0"/>
+        <w:keepLines w:val="0"/>
+        <w:widowControl/>
+        <w:numPr>
+          <w:ilvl w:val="0"/>
+          <w:numId w:val="0"/>
+        </w:numPr>
+        <w:suppressLineNumbers w:val="0"/>
+        <w:jc w:val="both"/>
+        <w:rPr>
+          <w:rFonts w:hint="default"/>
+          <w:b w:val="0"/>
+          <w:bCs w:val="0"/>
+          <w:lang w:val="pt"/>
+        </w:rPr>
+      </w:pPr>
+    </w:p>
+    <w:p>
+      <w:pPr>
+        <w:keepNext w:val="0"/>
+        <w:keepLines w:val="0"/>
+        <w:widowControl/>
+        <w:numPr>
+          <w:ilvl w:val="0"/>
+          <w:numId w:val="0"/>
+        </w:numPr>
+        <w:suppressLineNumbers w:val="0"/>
+        <w:jc w:val="both"/>
+        <w:rPr>
+          <w:rFonts w:hint="default"/>
+          <w:b/>
+          <w:bCs/>
+          <w:lang w:val="pt"/>
+        </w:rPr>
+      </w:pPr>
+      <w:r>
+        <w:rPr>
+          <w:rFonts w:hint="default"/>
+          <w:b/>
+          <w:bCs/>
+          <w:lang w:val="pt"/>
+        </w:rPr>
+        <w:t>Grid Search</w:t>
+      </w:r>
+    </w:p>
+    <w:p>
+      <w:pPr>
+        <w:keepNext w:val="0"/>
+        <w:keepLines w:val="0"/>
+        <w:widowControl/>
+        <w:numPr>
+          <w:ilvl w:val="0"/>
+          <w:numId w:val="0"/>
+        </w:numPr>
+        <w:suppressLineNumbers w:val="0"/>
+        <w:jc w:val="both"/>
+        <w:rPr>
+          <w:rFonts w:hint="default"/>
+          <w:b/>
+          <w:bCs/>
+          <w:lang w:val="pt"/>
+        </w:rPr>
+      </w:pPr>
+    </w:p>
+    <w:p>
+      <w:pPr>
+        <w:keepNext w:val="0"/>
+        <w:keepLines w:val="0"/>
+        <w:widowControl/>
+        <w:numPr>
+          <w:ilvl w:val="0"/>
+          <w:numId w:val="0"/>
+        </w:numPr>
+        <w:suppressLineNumbers w:val="0"/>
+        <w:ind w:firstLine="420" w:firstLineChars="0"/>
+        <w:jc w:val="both"/>
+        <w:rPr>
+          <w:rFonts w:hint="default"/>
+          <w:b w:val="0"/>
+          <w:bCs w:val="0"/>
+          <w:lang w:val="pt"/>
+        </w:rPr>
+      </w:pPr>
+      <w:r>
+        <w:rPr>
+          <w:rFonts w:hint="default"/>
+          <w:b w:val="0"/>
+          <w:bCs w:val="0"/>
+          <w:lang w:val="pt"/>
+        </w:rPr>
+        <w:t>One way to do that would be to fiddle with the hyperparameters manually, until you find a great combination of hyperparameter values. This would be very tedious work, and you may not have time to explore many combinations.</w:t>
+      </w:r>
+    </w:p>
+    <w:p>
+      <w:pPr>
+        <w:keepNext w:val="0"/>
+        <w:keepLines w:val="0"/>
+        <w:widowControl/>
+        <w:numPr>
+          <w:ilvl w:val="0"/>
+          <w:numId w:val="0"/>
+        </w:numPr>
+        <w:suppressLineNumbers w:val="0"/>
+        <w:ind w:firstLine="420" w:firstLineChars="0"/>
+        <w:jc w:val="both"/>
+        <w:rPr>
+          <w:rFonts w:hint="default"/>
+          <w:b w:val="0"/>
+          <w:bCs w:val="0"/>
+          <w:lang w:val="pt"/>
+        </w:rPr>
+      </w:pPr>
+    </w:p>
+    <w:p>
+      <w:pPr>
+        <w:keepNext w:val="0"/>
+        <w:keepLines w:val="0"/>
+        <w:widowControl/>
+        <w:numPr>
+          <w:ilvl w:val="0"/>
+          <w:numId w:val="0"/>
+        </w:numPr>
+        <w:suppressLineNumbers w:val="0"/>
+        <w:ind w:firstLine="420" w:firstLineChars="0"/>
+        <w:jc w:val="both"/>
+        <w:rPr>
+          <w:rFonts w:hint="default"/>
+          <w:b w:val="0"/>
+          <w:bCs w:val="0"/>
+          <w:lang w:val="pt"/>
+        </w:rPr>
+      </w:pPr>
+      <w:r>
+        <w:rPr>
+          <w:rFonts w:hint="default"/>
+          <w:b w:val="0"/>
+          <w:bCs w:val="0"/>
+          <w:lang w:val="pt"/>
+        </w:rPr>
+        <w:t>Instead, you should get Scikit-Learn’s GridSearchCV to search for you. All you need to do is tell it which hyperparameters you want it to experiment with, and what values to try out, and it will evaluate all the possible combinations of hyperparameter values, using cross-validation. For example, the following code searches for the best combination of hyperparameter valeus for the RandomForestRegressor:</w:t>
+      </w:r>
+    </w:p>
+    <w:p>
+      <w:pPr>
+        <w:keepNext w:val="0"/>
+        <w:keepLines w:val="0"/>
+        <w:widowControl/>
+        <w:numPr>
+          <w:ilvl w:val="0"/>
+          <w:numId w:val="0"/>
+        </w:numPr>
+        <w:suppressLineNumbers w:val="0"/>
+        <w:ind w:firstLine="420" w:firstLineChars="0"/>
+        <w:jc w:val="both"/>
+        <w:rPr>
+          <w:rFonts w:hint="default"/>
+          <w:b w:val="0"/>
+          <w:bCs w:val="0"/>
+          <w:lang w:val="pt"/>
+        </w:rPr>
+      </w:pPr>
+    </w:p>
+    <w:p>
+      <w:pPr>
+        <w:keepNext w:val="0"/>
+        <w:keepLines w:val="0"/>
+        <w:widowControl/>
+        <w:numPr>
+          <w:ilvl w:val="0"/>
+          <w:numId w:val="0"/>
+        </w:numPr>
+        <w:suppressLineNumbers w:val="0"/>
+        <w:ind w:firstLine="420" w:firstLineChars="0"/>
+        <w:jc w:val="both"/>
+      </w:pPr>
+      <w:r>
+        <w:drawing>
+          <wp:inline distT="0" distB="0" distL="114300" distR="114300">
+            <wp:extent cx="5268595" cy="2732405"/>
+            <wp:effectExtent l="0" t="0" r="8255" b="10795"/>
+            <wp:docPr id="30" name="Picture 1"/>
+            <wp:cNvGraphicFramePr>
+              <a:graphicFrameLocks xmlns:a="http://schemas.openxmlformats.org/drawingml/2006/main" noChangeAspect="1"/>
+            </wp:cNvGraphicFramePr>
+            <a:graphic xmlns:a="http://schemas.openxmlformats.org/drawingml/2006/main">
+              <a:graphicData uri="http://schemas.openxmlformats.org/drawingml/2006/picture">
+                <pic:pic xmlns:pic="http://schemas.openxmlformats.org/drawingml/2006/picture">
+                  <pic:nvPicPr>
+                    <pic:cNvPr id="30" name="Picture 1"/>
+                    <pic:cNvPicPr>
+                      <a:picLocks noChangeAspect="1"/>
+                    </pic:cNvPicPr>
+                  </pic:nvPicPr>
+                  <pic:blipFill>
+                    <a:blip r:embed="rId37"/>
+                    <a:stretch>
+                      <a:fillRect/>
+                    </a:stretch>
+                  </pic:blipFill>
+                  <pic:spPr>
+                    <a:xfrm>
+                      <a:off x="0" y="0"/>
+                      <a:ext cx="5268595" cy="2732405"/>
+                    </a:xfrm>
+                    <a:prstGeom prst="rect">
+                      <a:avLst/>
+                    </a:prstGeom>
+                    <a:noFill/>
+                    <a:ln>
+                      <a:noFill/>
+                    </a:ln>
+                  </pic:spPr>
+                </pic:pic>
+              </a:graphicData>
+            </a:graphic>
+          </wp:inline>
+        </w:drawing>
+      </w:r>
+    </w:p>
+    <w:p>
+      <w:pPr>
+        <w:keepNext w:val="0"/>
+        <w:keepLines w:val="0"/>
+        <w:widowControl/>
+        <w:numPr>
+          <w:ilvl w:val="0"/>
+          <w:numId w:val="0"/>
+        </w:numPr>
+        <w:suppressLineNumbers w:val="0"/>
+        <w:ind w:left="420" w:leftChars="0" w:firstLine="420" w:firstLineChars="0"/>
+        <w:jc w:val="both"/>
+        <w:rPr>
+          <w:rFonts w:hint="default"/>
+          <w:lang w:val="pt"/>
+        </w:rPr>
+      </w:pPr>
+      <w:r>
+        <w:rPr>
+          <w:rFonts w:hint="default"/>
+          <w:lang w:val="pt"/>
+        </w:rPr>
+        <w:t>When you have no idea what value a hyperparameter should have, a simple approach is to try out consecutive powers of 10 (or a smaller number if you want a more fine-grained search, as shown in this example with th n_estimators hyperparameter)</w:t>
+      </w:r>
+    </w:p>
+    <w:p>
+      <w:pPr>
+        <w:keepNext w:val="0"/>
+        <w:keepLines w:val="0"/>
+        <w:widowControl/>
+        <w:numPr>
+          <w:ilvl w:val="0"/>
+          <w:numId w:val="0"/>
+        </w:numPr>
+        <w:suppressLineNumbers w:val="0"/>
+        <w:ind w:left="420" w:leftChars="0" w:firstLine="420" w:firstLineChars="0"/>
+        <w:jc w:val="both"/>
+        <w:rPr>
+          <w:rFonts w:hint="default"/>
+          <w:lang w:val="pt"/>
+        </w:rPr>
+      </w:pPr>
+      <w:r>
+        <w:rPr>
+          <w:rFonts w:hint="default"/>
+          <w:lang w:val="pt"/>
+        </w:rPr>
+        <w:t>This param_grid tells Scikit-Learn to first evaluate all 3 x 4 = 12 combinations of n_estimators and max_features hyperparameters values specified in the first dict (don’t worry about what these hyperparameter values mean for now, they will be explored later), then try all 2x3 = 6 combinations of hyperparameter values in the second dict, but this time with the boostrap hyperparameter set to False instead of True (which is the default value of this hyperparameter).</w:t>
+      </w:r>
+    </w:p>
+    <w:p>
+      <w:pPr>
+        <w:keepNext w:val="0"/>
+        <w:keepLines w:val="0"/>
+        <w:widowControl/>
+        <w:numPr>
+          <w:ilvl w:val="0"/>
+          <w:numId w:val="0"/>
+        </w:numPr>
+        <w:suppressLineNumbers w:val="0"/>
+        <w:ind w:left="420" w:leftChars="0" w:firstLine="420" w:firstLineChars="0"/>
+        <w:jc w:val="both"/>
+        <w:rPr>
+          <w:rFonts w:hint="default"/>
+          <w:lang w:val="pt"/>
+        </w:rPr>
+      </w:pPr>
+      <w:r>
+        <w:rPr>
+          <w:rFonts w:hint="default"/>
+          <w:lang w:val="pt"/>
+        </w:rPr>
+        <w:t>All in all, the grid search will explore 12 + 6 = 18 combinations of RandomForestRegressor hyperparameter values, and it will train each model five times (since we are using five-fold cross validation). In other words, all in all, there will 18 x 5 = 9 round of training. It may take quite a long time, but when it is done you can get the best combination of parameters like this:</w:t>
+      </w:r>
+    </w:p>
+    <w:p>
+      <w:pPr>
+        <w:keepNext w:val="0"/>
+        <w:keepLines w:val="0"/>
+        <w:widowControl/>
+        <w:numPr>
+          <w:ilvl w:val="0"/>
+          <w:numId w:val="0"/>
+        </w:numPr>
+        <w:suppressLineNumbers w:val="0"/>
+        <w:ind w:left="420" w:leftChars="0" w:firstLine="420" w:firstLineChars="0"/>
+        <w:jc w:val="both"/>
+        <w:rPr>
+          <w:rFonts w:hint="default"/>
+          <w:lang w:val="pt"/>
+        </w:rPr>
+      </w:pPr>
+    </w:p>
+    <w:p>
+      <w:pPr>
+        <w:keepNext w:val="0"/>
+        <w:keepLines w:val="0"/>
+        <w:widowControl/>
+        <w:numPr>
+          <w:ilvl w:val="0"/>
+          <w:numId w:val="0"/>
+        </w:numPr>
+        <w:suppressLineNumbers w:val="0"/>
+        <w:ind w:left="420" w:leftChars="0" w:firstLine="420" w:firstLineChars="0"/>
+        <w:jc w:val="both"/>
+      </w:pPr>
+      <w:r>
+        <w:drawing>
+          <wp:inline distT="0" distB="0" distL="114300" distR="114300">
+            <wp:extent cx="5266055" cy="2167255"/>
+            <wp:effectExtent l="0" t="0" r="10795" b="4445"/>
+            <wp:docPr id="36" name="Picture 2"/>
+            <wp:cNvGraphicFramePr>
+              <a:graphicFrameLocks xmlns:a="http://schemas.openxmlformats.org/drawingml/2006/main" noChangeAspect="1"/>
+            </wp:cNvGraphicFramePr>
+            <a:graphic xmlns:a="http://schemas.openxmlformats.org/drawingml/2006/main">
+              <a:graphicData uri="http://schemas.openxmlformats.org/drawingml/2006/picture">
+                <pic:pic xmlns:pic="http://schemas.openxmlformats.org/drawingml/2006/picture">
+                  <pic:nvPicPr>
+                    <pic:cNvPr id="36" name="Picture 2"/>
+                    <pic:cNvPicPr>
+                      <a:picLocks noChangeAspect="1"/>
+                    </pic:cNvPicPr>
+                  </pic:nvPicPr>
+                  <pic:blipFill>
+                    <a:blip r:embed="rId38"/>
+                    <a:stretch>
+                      <a:fillRect/>
+                    </a:stretch>
+                  </pic:blipFill>
+                  <pic:spPr>
+                    <a:xfrm>
+                      <a:off x="0" y="0"/>
+                      <a:ext cx="5266055" cy="2167255"/>
+                    </a:xfrm>
+                    <a:prstGeom prst="rect">
+                      <a:avLst/>
+                    </a:prstGeom>
+                    <a:noFill/>
+                    <a:ln>
+                      <a:noFill/>
+                    </a:ln>
+                  </pic:spPr>
+                </pic:pic>
+              </a:graphicData>
+            </a:graphic>
+          </wp:inline>
+        </w:drawing>
+      </w:r>
+    </w:p>
+    <w:p>
+      <w:pPr>
+        <w:keepNext w:val="0"/>
+        <w:keepLines w:val="0"/>
+        <w:widowControl/>
+        <w:numPr>
+          <w:ilvl w:val="0"/>
+          <w:numId w:val="0"/>
+        </w:numPr>
+        <w:suppressLineNumbers w:val="0"/>
+        <w:ind w:left="420" w:leftChars="0" w:firstLine="420" w:firstLineChars="0"/>
+        <w:jc w:val="both"/>
+      </w:pPr>
+    </w:p>
+    <w:p>
+      <w:pPr>
+        <w:keepNext w:val="0"/>
+        <w:keepLines w:val="0"/>
+        <w:widowControl/>
+        <w:numPr>
+          <w:ilvl w:val="0"/>
+          <w:numId w:val="0"/>
+        </w:numPr>
+        <w:suppressLineNumbers w:val="0"/>
+        <w:ind w:left="420" w:leftChars="0" w:firstLine="420" w:firstLineChars="0"/>
+        <w:jc w:val="both"/>
+        <w:rPr>
+          <w:rFonts w:hint="default"/>
+          <w:lang w:val="pt"/>
+        </w:rPr>
+      </w:pPr>
+      <w:r>
+        <w:rPr>
+          <w:rFonts w:hint="default"/>
+          <w:lang w:val="pt"/>
+        </w:rPr>
+        <w:t>In this example, we obtain the best solution by setting the max_features_hyperparameter to 6, and the n_estimators hyperparameter to 30. The RMSE score for this combination is 50,054, which is slightly better than the score we got earlier using the default hyperparameter values (which was 52,583). Congratulations, you have succesfully fine-tuned your best model!</w:t>
+      </w:r>
+    </w:p>
+    <w:p>
+      <w:pPr>
+        <w:keepNext w:val="0"/>
+        <w:keepLines w:val="0"/>
+        <w:widowControl/>
+        <w:numPr>
+          <w:ilvl w:val="0"/>
+          <w:numId w:val="0"/>
+        </w:numPr>
+        <w:suppressLineNumbers w:val="0"/>
+        <w:ind w:left="420" w:leftChars="0" w:firstLine="420" w:firstLineChars="0"/>
+        <w:jc w:val="both"/>
+        <w:rPr>
+          <w:rFonts w:hint="default"/>
+          <w:lang w:val="pt"/>
+        </w:rPr>
+      </w:pPr>
+      <w:r>
+        <w:rPr>
+          <w:rFonts w:hint="default"/>
+          <w:lang w:val="pt"/>
+        </w:rPr>
+        <w:t>Don’t forget that you can treat some of the data preparation steps as hyperparameters. For example, the grid search will automatically find out wheter or not to add a feature you were not sure about )e.g, using the add_bedrooms_per_room hyperparameter of your CombinedAttributesAdder transformer). It may similarly be used to automatically find the best way to handle outliers, missing features, feature selection, and more.</w:t>
+      </w:r>
+    </w:p>
+    <w:p>
+      <w:pPr>
+        <w:keepNext w:val="0"/>
+        <w:keepLines w:val="0"/>
+        <w:widowControl/>
+        <w:numPr>
+          <w:ilvl w:val="0"/>
+          <w:numId w:val="0"/>
+        </w:numPr>
+        <w:suppressLineNumbers w:val="0"/>
+        <w:ind w:left="420" w:leftChars="0" w:firstLine="420" w:firstLineChars="0"/>
+        <w:jc w:val="both"/>
+        <w:rPr>
+          <w:rFonts w:hint="default"/>
+          <w:lang w:val="pt"/>
+        </w:rPr>
+      </w:pPr>
+    </w:p>
+    <w:p>
+      <w:pPr>
+        <w:keepNext w:val="0"/>
+        <w:keepLines w:val="0"/>
+        <w:widowControl/>
+        <w:numPr>
+          <w:ilvl w:val="0"/>
+          <w:numId w:val="0"/>
+        </w:numPr>
+        <w:suppressLineNumbers w:val="0"/>
+        <w:ind w:firstLine="420" w:firstLineChars="0"/>
+        <w:jc w:val="both"/>
+        <w:rPr>
+          <w:rFonts w:hint="default"/>
+          <w:b/>
+          <w:bCs/>
+          <w:lang w:val="pt"/>
+        </w:rPr>
+      </w:pPr>
+      <w:r>
+        <w:rPr>
+          <w:rFonts w:hint="default"/>
+          <w:b/>
+          <w:bCs/>
+          <w:lang w:val="pt"/>
+        </w:rPr>
+        <w:t>Randomized Search</w:t>
+      </w:r>
+    </w:p>
+    <w:p>
+      <w:pPr>
+        <w:keepNext w:val="0"/>
+        <w:keepLines w:val="0"/>
+        <w:widowControl/>
+        <w:numPr>
+          <w:ilvl w:val="0"/>
+          <w:numId w:val="0"/>
+        </w:numPr>
+        <w:suppressLineNumbers w:val="0"/>
+        <w:ind w:firstLine="420" w:firstLineChars="0"/>
+        <w:jc w:val="both"/>
+        <w:rPr>
+          <w:rFonts w:hint="default"/>
+          <w:b/>
+          <w:bCs/>
+          <w:lang w:val="pt"/>
+        </w:rPr>
+      </w:pPr>
+    </w:p>
+    <w:p>
+      <w:pPr>
+        <w:keepNext w:val="0"/>
+        <w:keepLines w:val="0"/>
+        <w:widowControl/>
+        <w:numPr>
+          <w:ilvl w:val="0"/>
+          <w:numId w:val="0"/>
+        </w:numPr>
+        <w:suppressLineNumbers w:val="0"/>
+        <w:ind w:left="420" w:leftChars="0" w:firstLine="420" w:firstLineChars="0"/>
+        <w:jc w:val="both"/>
+        <w:rPr>
+          <w:rFonts w:hint="default"/>
+          <w:b w:val="0"/>
+          <w:bCs w:val="0"/>
+          <w:lang w:val="pt"/>
+        </w:rPr>
+      </w:pPr>
+      <w:r>
+        <w:rPr>
+          <w:rFonts w:hint="default"/>
+          <w:b w:val="0"/>
+          <w:bCs w:val="0"/>
+          <w:lang w:val="pt"/>
+        </w:rPr>
+        <w:t>The grid search approarch is fine when you are exploring relativery few combinations, like in the previous examples, but when the hyperparameter sarch space is large, it is often preferable to use RandomizedSearchCV instead. This class can be used in much the same way as the GridSearchCV class, but instead of trying out all possible combinations, it evaluates a given number of random combinations by selecting a random value for each hyperparameter at every iteration. This approach has two main benefits:</w:t>
+      </w:r>
+    </w:p>
+    <w:p>
+      <w:pPr>
+        <w:keepNext w:val="0"/>
+        <w:keepLines w:val="0"/>
+        <w:widowControl/>
+        <w:numPr>
+          <w:numId w:val="0"/>
+        </w:numPr>
+        <w:suppressLineNumbers w:val="0"/>
+        <w:tabs>
+          <w:tab w:val="left" w:pos="420"/>
+        </w:tabs>
+        <w:jc w:val="both"/>
+        <w:rPr>
+          <w:rFonts w:hint="default"/>
+          <w:b w:val="0"/>
+          <w:bCs w:val="0"/>
+          <w:lang w:val="pt"/>
+        </w:rPr>
+      </w:pPr>
+      <w:r>
+        <w:rPr>
+          <w:rFonts w:hint="default"/>
+          <w:b w:val="0"/>
+          <w:bCs w:val="0"/>
+          <w:lang w:val="pt"/>
+        </w:rPr>
+        <w:tab/>
+      </w:r>
+    </w:p>
+    <w:p>
+      <w:pPr>
+        <w:keepNext w:val="0"/>
+        <w:keepLines w:val="0"/>
+        <w:widowControl/>
+        <w:numPr>
+          <w:ilvl w:val="0"/>
+          <w:numId w:val="4"/>
+        </w:numPr>
+        <w:suppressLineNumbers w:val="0"/>
+        <w:ind w:left="420" w:leftChars="0" w:hanging="420" w:firstLineChars="0"/>
+        <w:jc w:val="both"/>
+        <w:rPr>
+          <w:rFonts w:hint="default"/>
+          <w:b w:val="0"/>
+          <w:bCs w:val="0"/>
+          <w:lang w:val="pt"/>
+        </w:rPr>
+      </w:pPr>
+      <w:r>
+        <w:rPr>
+          <w:rFonts w:hint="default"/>
+          <w:b w:val="0"/>
+          <w:bCs w:val="0"/>
+          <w:lang w:val="pt"/>
+        </w:rPr>
+        <w:t>If you let the randomized search run for say, 1000 iterations, this approach will explore 1000 different values for each hyperparameter (instead of just a few values per hyperparameter with the grid search approach)</w:t>
+      </w:r>
+    </w:p>
+    <w:p>
+      <w:pPr>
+        <w:keepNext w:val="0"/>
+        <w:keepLines w:val="0"/>
+        <w:widowControl/>
+        <w:numPr>
+          <w:ilvl w:val="0"/>
+          <w:numId w:val="4"/>
+        </w:numPr>
+        <w:suppressLineNumbers w:val="0"/>
+        <w:ind w:left="420" w:leftChars="0" w:hanging="420" w:firstLineChars="0"/>
+        <w:jc w:val="both"/>
+        <w:rPr>
+          <w:rFonts w:hint="default"/>
+          <w:b w:val="0"/>
+          <w:bCs w:val="0"/>
+          <w:lang w:val="pt"/>
+        </w:rPr>
+      </w:pPr>
+      <w:r>
+        <w:rPr>
+          <w:rFonts w:hint="default"/>
+          <w:b w:val="0"/>
+          <w:bCs w:val="0"/>
+          <w:lang w:val="pt"/>
+        </w:rPr>
+        <w:t>You have more control over the computing budget you want to allocate to hyperparameter search, simply by setting the number of iterations.</w:t>
+      </w:r>
+    </w:p>
+    <w:p>
+      <w:pPr>
+        <w:keepNext w:val="0"/>
+        <w:keepLines w:val="0"/>
+        <w:widowControl/>
+        <w:numPr>
+          <w:numId w:val="0"/>
+        </w:numPr>
+        <w:suppressLineNumbers w:val="0"/>
+        <w:ind w:leftChars="0"/>
+        <w:jc w:val="both"/>
+        <w:rPr>
+          <w:rFonts w:hint="default"/>
+          <w:b w:val="0"/>
+          <w:bCs w:val="0"/>
+          <w:lang w:val="pt"/>
+        </w:rPr>
+      </w:pPr>
+    </w:p>
+    <w:p>
+      <w:pPr>
+        <w:keepNext w:val="0"/>
+        <w:keepLines w:val="0"/>
+        <w:widowControl/>
+        <w:numPr>
+          <w:numId w:val="0"/>
+        </w:numPr>
+        <w:suppressLineNumbers w:val="0"/>
+        <w:ind w:leftChars="0" w:firstLine="420" w:firstLineChars="0"/>
+        <w:jc w:val="both"/>
+        <w:rPr>
+          <w:rFonts w:hint="default"/>
+          <w:b/>
+          <w:bCs/>
+          <w:lang w:val="pt"/>
+        </w:rPr>
+      </w:pPr>
+      <w:r>
+        <w:rPr>
+          <w:rFonts w:hint="default"/>
+          <w:b/>
+          <w:bCs/>
+          <w:lang w:val="pt"/>
+        </w:rPr>
+        <w:t>Ensemble Methods</w:t>
+      </w:r>
+    </w:p>
+    <w:p>
+      <w:pPr>
+        <w:keepNext w:val="0"/>
+        <w:keepLines w:val="0"/>
+        <w:widowControl/>
+        <w:numPr>
+          <w:numId w:val="0"/>
+        </w:numPr>
+        <w:suppressLineNumbers w:val="0"/>
+        <w:ind w:leftChars="0" w:firstLine="420" w:firstLineChars="0"/>
+        <w:jc w:val="both"/>
+        <w:rPr>
+          <w:rFonts w:hint="default"/>
+          <w:b/>
+          <w:bCs/>
+          <w:lang w:val="pt"/>
+        </w:rPr>
+      </w:pPr>
+    </w:p>
+    <w:p>
+      <w:pPr>
+        <w:keepNext w:val="0"/>
+        <w:keepLines w:val="0"/>
+        <w:widowControl/>
+        <w:numPr>
+          <w:numId w:val="0"/>
+        </w:numPr>
+        <w:suppressLineNumbers w:val="0"/>
+        <w:ind w:left="420" w:leftChars="0" w:firstLine="420" w:firstLineChars="0"/>
+        <w:jc w:val="both"/>
+        <w:rPr>
+          <w:rFonts w:hint="default"/>
+          <w:b w:val="0"/>
+          <w:bCs w:val="0"/>
+          <w:lang w:val="pt"/>
+        </w:rPr>
+      </w:pPr>
+      <w:r>
+        <w:rPr>
+          <w:rFonts w:hint="default"/>
+          <w:b w:val="0"/>
+          <w:bCs w:val="0"/>
+          <w:lang w:val="pt"/>
+        </w:rPr>
+        <w:t>Another way to fine-tune your system is to try to combine the models that perfom best. The group (or “ensemble”) will foten perfom beter than the best individual model (just like RandomForest perfoms better than the individual Decision Trees they rely on), especially if he individual models make very different types of erros. We will cover this topic in more detail in Chapter 7.</w:t>
+      </w:r>
+    </w:p>
+    <w:p>
+      <w:pPr>
+        <w:keepNext w:val="0"/>
+        <w:keepLines w:val="0"/>
+        <w:widowControl/>
+        <w:numPr>
+          <w:numId w:val="0"/>
+        </w:numPr>
+        <w:suppressLineNumbers w:val="0"/>
+        <w:ind w:left="420" w:leftChars="0" w:firstLine="420" w:firstLineChars="0"/>
+        <w:jc w:val="both"/>
+        <w:rPr>
+          <w:rFonts w:hint="default"/>
+          <w:b w:val="0"/>
+          <w:bCs w:val="0"/>
+          <w:lang w:val="pt"/>
+        </w:rPr>
+      </w:pPr>
+    </w:p>
+    <w:p>
+      <w:pPr>
+        <w:keepNext w:val="0"/>
+        <w:keepLines w:val="0"/>
+        <w:widowControl/>
+        <w:numPr>
+          <w:numId w:val="0"/>
+        </w:numPr>
+        <w:suppressLineNumbers w:val="0"/>
+        <w:ind w:firstLine="420" w:firstLineChars="0"/>
+        <w:jc w:val="both"/>
+        <w:rPr>
+          <w:rFonts w:hint="default"/>
+          <w:b/>
+          <w:bCs/>
+          <w:lang w:val="pt"/>
+        </w:rPr>
+      </w:pPr>
+      <w:r>
+        <w:rPr>
+          <w:rFonts w:hint="default"/>
+          <w:b/>
+          <w:bCs/>
+          <w:lang w:val="pt"/>
+        </w:rPr>
+        <w:t>Analyze the Best Models and Their Errors</w:t>
+      </w:r>
+    </w:p>
+    <w:p>
+      <w:pPr>
+        <w:keepNext w:val="0"/>
+        <w:keepLines w:val="0"/>
+        <w:widowControl/>
+        <w:numPr>
+          <w:numId w:val="0"/>
+        </w:numPr>
+        <w:suppressLineNumbers w:val="0"/>
+        <w:ind w:firstLine="420" w:firstLineChars="0"/>
+        <w:jc w:val="both"/>
+        <w:rPr>
+          <w:rFonts w:hint="default"/>
+          <w:b/>
+          <w:bCs/>
+          <w:lang w:val="pt"/>
+        </w:rPr>
+      </w:pPr>
+    </w:p>
+    <w:p>
+      <w:pPr>
+        <w:keepNext w:val="0"/>
+        <w:keepLines w:val="0"/>
+        <w:widowControl/>
+        <w:numPr>
+          <w:numId w:val="0"/>
+        </w:numPr>
+        <w:suppressLineNumbers w:val="0"/>
+        <w:ind w:left="420" w:leftChars="0" w:firstLine="420" w:firstLineChars="0"/>
+        <w:jc w:val="both"/>
+        <w:rPr>
+          <w:rFonts w:hint="default"/>
+          <w:b w:val="0"/>
+          <w:bCs w:val="0"/>
+          <w:lang w:val="pt"/>
+        </w:rPr>
+      </w:pPr>
+      <w:r>
+        <w:rPr>
+          <w:rFonts w:hint="default"/>
+          <w:b w:val="0"/>
+          <w:bCs w:val="0"/>
+          <w:lang w:val="pt"/>
+        </w:rPr>
+        <w:t>You will often gain good insights on the problem by inspecting the best models. For example, the RandomForestRegressor can indicate the relative importance of each attribute for making accurate predictions:</w:t>
+      </w:r>
+    </w:p>
+    <w:p>
+      <w:pPr>
+        <w:keepNext w:val="0"/>
+        <w:keepLines w:val="0"/>
+        <w:widowControl/>
+        <w:numPr>
+          <w:numId w:val="0"/>
+        </w:numPr>
+        <w:suppressLineNumbers w:val="0"/>
+        <w:ind w:left="420" w:leftChars="0" w:firstLine="420" w:firstLineChars="0"/>
+        <w:jc w:val="both"/>
+        <w:rPr>
+          <w:rFonts w:hint="default"/>
+          <w:b w:val="0"/>
+          <w:bCs w:val="0"/>
+          <w:lang w:val="pt"/>
+        </w:rPr>
+      </w:pPr>
+    </w:p>
+    <w:p>
+      <w:pPr>
+        <w:keepNext w:val="0"/>
+        <w:keepLines w:val="0"/>
+        <w:widowControl/>
+        <w:numPr>
+          <w:numId w:val="0"/>
+        </w:numPr>
+        <w:suppressLineNumbers w:val="0"/>
+        <w:ind w:left="420" w:leftChars="0" w:firstLine="420" w:firstLineChars="0"/>
+        <w:jc w:val="both"/>
+        <w:rPr>
+          <w:rFonts w:hint="default"/>
+          <w:b w:val="0"/>
+          <w:bCs w:val="0"/>
+          <w:lang w:val="pt"/>
+        </w:rPr>
+      </w:pPr>
+      <w:r>
+        <w:drawing>
+          <wp:inline distT="0" distB="0" distL="114300" distR="114300">
+            <wp:extent cx="5268595" cy="1021080"/>
+            <wp:effectExtent l="0" t="0" r="8255" b="7620"/>
+            <wp:docPr id="37" name="Picture 3"/>
+            <wp:cNvGraphicFramePr>
+              <a:graphicFrameLocks xmlns:a="http://schemas.openxmlformats.org/drawingml/2006/main" noChangeAspect="1"/>
+            </wp:cNvGraphicFramePr>
+            <a:graphic xmlns:a="http://schemas.openxmlformats.org/drawingml/2006/main">
+              <a:graphicData uri="http://schemas.openxmlformats.org/drawingml/2006/picture">
+                <pic:pic xmlns:pic="http://schemas.openxmlformats.org/drawingml/2006/picture">
+                  <pic:nvPicPr>
+                    <pic:cNvPr id="37" name="Picture 3"/>
+                    <pic:cNvPicPr>
+                      <a:picLocks noChangeAspect="1"/>
+                    </pic:cNvPicPr>
+                  </pic:nvPicPr>
+                  <pic:blipFill>
+                    <a:blip r:embed="rId39"/>
+                    <a:stretch>
+                      <a:fillRect/>
+                    </a:stretch>
+                  </pic:blipFill>
+                  <pic:spPr>
+                    <a:xfrm>
+                      <a:off x="0" y="0"/>
+                      <a:ext cx="5268595" cy="1021080"/>
+                    </a:xfrm>
+                    <a:prstGeom prst="rect">
+                      <a:avLst/>
+                    </a:prstGeom>
+                    <a:noFill/>
+                    <a:ln>
+                      <a:noFill/>
+                    </a:ln>
+                  </pic:spPr>
+                </pic:pic>
+              </a:graphicData>
+            </a:graphic>
+          </wp:inline>
+        </w:drawing>
+      </w:r>
+    </w:p>
+    <w:p>
+      <w:pPr>
+        <w:keepNext w:val="0"/>
+        <w:keepLines w:val="0"/>
+        <w:widowControl/>
+        <w:numPr>
+          <w:numId w:val="0"/>
+        </w:numPr>
+        <w:suppressLineNumbers w:val="0"/>
+        <w:ind w:leftChars="0"/>
+        <w:jc w:val="both"/>
+        <w:rPr>
+          <w:rFonts w:hint="default"/>
+          <w:b w:val="0"/>
+          <w:bCs w:val="0"/>
+          <w:lang w:val="pt"/>
+        </w:rPr>
+      </w:pPr>
+      <w:r>
+        <w:rPr>
+          <w:rFonts w:hint="default"/>
+          <w:b w:val="0"/>
+          <w:bCs w:val="0"/>
+          <w:lang w:val="pt"/>
+        </w:rPr>
+        <w:tab/>
+        <w:t/>
+      </w:r>
+      <w:r>
+        <w:rPr>
+          <w:rFonts w:hint="default"/>
+          <w:b w:val="0"/>
+          <w:bCs w:val="0"/>
+          <w:lang w:val="pt"/>
+        </w:rPr>
+        <w:tab/>
+        <w:t>Let’s display these importance scores next to their correspoding attribute names:</w:t>
+      </w:r>
+    </w:p>
+    <w:p>
+      <w:pPr>
+        <w:keepNext w:val="0"/>
+        <w:keepLines w:val="0"/>
+        <w:widowControl/>
+        <w:numPr>
+          <w:numId w:val="0"/>
+        </w:numPr>
+        <w:suppressLineNumbers w:val="0"/>
+        <w:ind w:leftChars="0" w:firstLine="420" w:firstLineChars="0"/>
+        <w:jc w:val="both"/>
+      </w:pPr>
+      <w:r>
+        <w:drawing>
+          <wp:inline distT="0" distB="0" distL="114300" distR="114300">
+            <wp:extent cx="5273675" cy="3328670"/>
+            <wp:effectExtent l="0" t="0" r="3175" b="5080"/>
+            <wp:docPr id="39" name="Picture 5"/>
+            <wp:cNvGraphicFramePr>
+              <a:graphicFrameLocks xmlns:a="http://schemas.openxmlformats.org/drawingml/2006/main" noChangeAspect="1"/>
+            </wp:cNvGraphicFramePr>
+            <a:graphic xmlns:a="http://schemas.openxmlformats.org/drawingml/2006/main">
+              <a:graphicData uri="http://schemas.openxmlformats.org/drawingml/2006/picture">
+                <pic:pic xmlns:pic="http://schemas.openxmlformats.org/drawingml/2006/picture">
+                  <pic:nvPicPr>
+                    <pic:cNvPr id="39" name="Picture 5"/>
+                    <pic:cNvPicPr>
+                      <a:picLocks noChangeAspect="1"/>
+                    </pic:cNvPicPr>
+                  </pic:nvPicPr>
+                  <pic:blipFill>
+                    <a:blip r:embed="rId40"/>
+                    <a:stretch>
+                      <a:fillRect/>
+                    </a:stretch>
+                  </pic:blipFill>
+                  <pic:spPr>
+                    <a:xfrm>
+                      <a:off x="0" y="0"/>
+                      <a:ext cx="5273675" cy="3328670"/>
+                    </a:xfrm>
+                    <a:prstGeom prst="rect">
+                      <a:avLst/>
+                    </a:prstGeom>
+                    <a:noFill/>
+                    <a:ln>
+                      <a:noFill/>
+                    </a:ln>
+                  </pic:spPr>
+                </pic:pic>
+              </a:graphicData>
+            </a:graphic>
+          </wp:inline>
+        </w:drawing>
+      </w:r>
+    </w:p>
+    <w:p>
+      <w:pPr>
+        <w:keepNext w:val="0"/>
+        <w:keepLines w:val="0"/>
+        <w:widowControl/>
+        <w:numPr>
+          <w:numId w:val="0"/>
+        </w:numPr>
+        <w:suppressLineNumbers w:val="0"/>
+        <w:ind w:leftChars="0" w:firstLine="420" w:firstLineChars="0"/>
+        <w:jc w:val="both"/>
+        <w:rPr>
+          <w:rFonts w:hint="default"/>
+          <w:lang w:val="pt"/>
+        </w:rPr>
+      </w:pPr>
+      <w:r>
+        <w:rPr>
+          <w:rFonts w:hint="default"/>
+          <w:lang w:val="pt"/>
+        </w:rPr>
+        <w:t>With this information, you may want to try dropping some of the less useful features (e.g, apparently only one ocean_proximity category is really useful. So you could try dropping the others).</w:t>
+      </w:r>
+    </w:p>
+    <w:p>
+      <w:pPr>
+        <w:keepNext w:val="0"/>
+        <w:keepLines w:val="0"/>
+        <w:widowControl/>
+        <w:numPr>
+          <w:numId w:val="0"/>
+        </w:numPr>
+        <w:suppressLineNumbers w:val="0"/>
+        <w:ind w:firstLine="420" w:firstLineChars="0"/>
+        <w:jc w:val="both"/>
+        <w:rPr>
+          <w:rFonts w:hint="default"/>
+          <w:lang w:val="pt"/>
+        </w:rPr>
+      </w:pPr>
+      <w:r>
+        <w:rPr>
+          <w:rFonts w:hint="default"/>
+          <w:lang w:val="pt"/>
+        </w:rPr>
+        <w:t>You should also look at the specific errors that you system makes, then try to understand why it makes them and what could fix the problem (adding extra features or, on the contrary, getting rid of uninformative ones, cleaning up outliers, etc).</w:t>
+      </w:r>
+    </w:p>
+    <w:p>
+      <w:pPr>
+        <w:keepNext w:val="0"/>
+        <w:keepLines w:val="0"/>
+        <w:widowControl/>
+        <w:numPr>
+          <w:numId w:val="0"/>
+        </w:numPr>
+        <w:suppressLineNumbers w:val="0"/>
+        <w:ind w:firstLine="420" w:firstLineChars="0"/>
+        <w:jc w:val="both"/>
+        <w:rPr>
+          <w:rFonts w:hint="default"/>
+          <w:lang w:val="pt"/>
+        </w:rPr>
+      </w:pPr>
+    </w:p>
+    <w:p>
+      <w:pPr>
+        <w:keepNext w:val="0"/>
+        <w:keepLines w:val="0"/>
+        <w:widowControl/>
+        <w:numPr>
+          <w:numId w:val="0"/>
+        </w:numPr>
+        <w:suppressLineNumbers w:val="0"/>
+        <w:jc w:val="both"/>
+        <w:rPr>
+          <w:rFonts w:hint="default"/>
+          <w:b/>
+          <w:bCs/>
+          <w:lang w:val="pt"/>
+        </w:rPr>
+      </w:pPr>
+      <w:r>
+        <w:rPr>
+          <w:rFonts w:hint="default"/>
+          <w:b/>
+          <w:bCs/>
+          <w:lang w:val="pt"/>
+        </w:rPr>
+        <w:t>Evaluate your System on the Test Set</w:t>
+      </w:r>
+    </w:p>
+    <w:p>
+      <w:pPr>
+        <w:keepNext w:val="0"/>
+        <w:keepLines w:val="0"/>
+        <w:widowControl/>
+        <w:numPr>
+          <w:numId w:val="0"/>
+        </w:numPr>
+        <w:suppressLineNumbers w:val="0"/>
+        <w:jc w:val="both"/>
+        <w:rPr>
+          <w:rFonts w:hint="default"/>
+          <w:b/>
+          <w:bCs/>
+          <w:lang w:val="pt"/>
+        </w:rPr>
+      </w:pPr>
+    </w:p>
+    <w:p>
+      <w:pPr>
+        <w:keepNext w:val="0"/>
+        <w:keepLines w:val="0"/>
+        <w:widowControl/>
+        <w:numPr>
+          <w:numId w:val="0"/>
+        </w:numPr>
+        <w:suppressLineNumbers w:val="0"/>
+        <w:ind w:firstLine="420" w:firstLineChars="0"/>
+        <w:jc w:val="both"/>
+        <w:rPr>
+          <w:rFonts w:hint="default"/>
+          <w:b w:val="0"/>
+          <w:bCs w:val="0"/>
+          <w:lang w:val="pt"/>
+        </w:rPr>
+      </w:pPr>
+      <w:r>
+        <w:rPr>
+          <w:rFonts w:hint="default"/>
+          <w:b w:val="0"/>
+          <w:bCs w:val="0"/>
+          <w:lang w:val="pt"/>
+        </w:rPr>
+        <w:t>After tweaking your models for a while, you eventually have a system that performs sufficiently well. Now is the time to evaluate the final model on the test set. There is nothing special about this process; just get the predictors and the labels from your test_set, run your full_pipeline to transform the data (call transform(), not fit_transform()!) and evaluate the final model on the test set.</w:t>
+      </w:r>
+    </w:p>
+    <w:p>
+      <w:pPr>
+        <w:keepNext w:val="0"/>
+        <w:keepLines w:val="0"/>
+        <w:widowControl/>
+        <w:numPr>
+          <w:numId w:val="0"/>
+        </w:numPr>
+        <w:suppressLineNumbers w:val="0"/>
+        <w:ind w:firstLine="420" w:firstLineChars="0"/>
+        <w:jc w:val="both"/>
+        <w:rPr>
+          <w:rFonts w:hint="default"/>
+          <w:b w:val="0"/>
+          <w:bCs w:val="0"/>
+          <w:lang w:val="pt"/>
+        </w:rPr>
+      </w:pPr>
+    </w:p>
+    <w:p>
+      <w:pPr>
+        <w:keepNext w:val="0"/>
+        <w:keepLines w:val="0"/>
+        <w:widowControl/>
+        <w:numPr>
+          <w:numId w:val="0"/>
+        </w:numPr>
+        <w:suppressLineNumbers w:val="0"/>
+        <w:ind w:firstLine="420" w:firstLineChars="0"/>
+        <w:jc w:val="both"/>
+        <w:rPr>
+          <w:rFonts w:hint="default"/>
+          <w:b w:val="0"/>
+          <w:bCs w:val="0"/>
+          <w:lang w:val="pt"/>
+        </w:rPr>
+      </w:pPr>
+    </w:p>
+    <w:p>
+      <w:pPr>
+        <w:keepNext w:val="0"/>
+        <w:keepLines w:val="0"/>
+        <w:widowControl/>
+        <w:numPr>
+          <w:numId w:val="0"/>
+        </w:numPr>
+        <w:suppressLineNumbers w:val="0"/>
+        <w:ind w:firstLine="420" w:firstLineChars="0"/>
+        <w:jc w:val="both"/>
+      </w:pPr>
+      <w:r>
+        <w:drawing>
+          <wp:inline distT="0" distB="0" distL="114300" distR="114300">
+            <wp:extent cx="3162300" cy="1595120"/>
+            <wp:effectExtent l="0" t="0" r="0" b="5080"/>
+            <wp:docPr id="40" name="Picture 6"/>
+            <wp:cNvGraphicFramePr>
+              <a:graphicFrameLocks xmlns:a="http://schemas.openxmlformats.org/drawingml/2006/main" noChangeAspect="1"/>
+            </wp:cNvGraphicFramePr>
+            <a:graphic xmlns:a="http://schemas.openxmlformats.org/drawingml/2006/main">
+              <a:graphicData uri="http://schemas.openxmlformats.org/drawingml/2006/picture">
+                <pic:pic xmlns:pic="http://schemas.openxmlformats.org/drawingml/2006/picture">
+                  <pic:nvPicPr>
+                    <pic:cNvPr id="40" name="Picture 6"/>
+                    <pic:cNvPicPr>
+                      <a:picLocks noChangeAspect="1"/>
+                    </pic:cNvPicPr>
+                  </pic:nvPicPr>
+                  <pic:blipFill>
+                    <a:blip r:embed="rId41"/>
+                    <a:stretch>
+                      <a:fillRect/>
+                    </a:stretch>
+                  </pic:blipFill>
+                  <pic:spPr>
+                    <a:xfrm>
+                      <a:off x="0" y="0"/>
+                      <a:ext cx="3162300" cy="1595120"/>
+                    </a:xfrm>
+                    <a:prstGeom prst="rect">
+                      <a:avLst/>
+                    </a:prstGeom>
+                    <a:noFill/>
+                    <a:ln>
+                      <a:noFill/>
+                    </a:ln>
+                  </pic:spPr>
+                </pic:pic>
+              </a:graphicData>
+            </a:graphic>
+          </wp:inline>
+        </w:drawing>
+      </w:r>
+    </w:p>
+    <w:p>
+      <w:pPr>
+        <w:keepNext w:val="0"/>
+        <w:keepLines w:val="0"/>
+        <w:widowControl/>
+        <w:numPr>
+          <w:numId w:val="0"/>
+        </w:numPr>
+        <w:suppressLineNumbers w:val="0"/>
+        <w:ind w:firstLine="420" w:firstLineChars="0"/>
+        <w:jc w:val="both"/>
+      </w:pPr>
+    </w:p>
+    <w:p>
+      <w:pPr>
+        <w:keepNext w:val="0"/>
+        <w:keepLines w:val="0"/>
+        <w:widowControl/>
+        <w:numPr>
+          <w:numId w:val="0"/>
+        </w:numPr>
+        <w:suppressLineNumbers w:val="0"/>
+        <w:jc w:val="both"/>
+        <w:rPr>
+          <w:rFonts w:hint="default"/>
+          <w:lang w:val="pt"/>
+        </w:rPr>
+      </w:pPr>
+      <w:r>
+        <w:rPr>
+          <w:rFonts w:hint="default"/>
+          <w:lang w:val="pt"/>
+        </w:rPr>
+        <w:t>The performance will usually be slightly worse than what you measured using cross-validation if you did a lot of hyperparameter tuning (because your system ends up fine-tuned to perform well on the validation data, and will likely not perform as well on unknown datasets). It is not the case in this example, but when this happens you must resit the temptation to tweak the hyperparameters to make the numbers look good on the test set; the improvements would be unlikely to generalize to new data.</w:t>
+      </w:r>
       <w:bookmarkStart w:id="0" w:name="_GoBack"/>
       <w:bookmarkEnd w:id="0"/>
     </w:p>
@@ -4792,6 +7467,26 @@
     </w:lvl>
   </w:abstractNum>
   <w:abstractNum w:abstractNumId="2">
+    <w:nsid w:val="FFFF0015"/>
+    <w:multiLevelType w:val="singleLevel"/>
+    <w:tmpl w:val="FFFF0015"/>
+    <w:lvl w:ilvl="0" w:tentative="0">
+      <w:start w:val="1"/>
+      <w:numFmt w:val="bullet"/>
+      <w:lvlText w:val=""/>
+      <w:lvlJc w:val="left"/>
+      <w:pPr>
+        <w:tabs>
+          <w:tab w:val="left" w:pos="420"/>
+        </w:tabs>
+        <w:ind w:left="420" w:leftChars="0" w:hanging="420" w:firstLineChars="0"/>
+      </w:pPr>
+      <w:rPr>
+        <w:rFonts w:hint="default" w:ascii="Wingdings" w:hAnsi="Wingdings"/>
+      </w:rPr>
+    </w:lvl>
+  </w:abstractNum>
+  <w:abstractNum w:abstractNumId="3">
     <w:nsid w:val="3B9FA5E1"/>
     <w:multiLevelType w:val="singleLevel"/>
     <w:tmpl w:val="3B9FA5E1"/>
@@ -4812,13 +7507,16 @@
     </w:lvl>
   </w:abstractNum>
   <w:num w:numId="1">
-    <w:abstractNumId w:val="2"/>
+    <w:abstractNumId w:val="3"/>
   </w:num>
   <w:num w:numId="2">
     <w:abstractNumId w:val="0"/>
   </w:num>
   <w:num w:numId="3">
     <w:abstractNumId w:val="1"/>
+  </w:num>
+  <w:num w:numId="4">
+    <w:abstractNumId w:val="2"/>
   </w:num>
 </w:numbering>
 </file>

</xml_diff>